<commit_message>
add sale updated Completed
</commit_message>
<xml_diff>
--- a/new_sampleinvoice.docx
+++ b/new_sampleinvoice.docx
@@ -160,7 +160,7 @@
                 <w:sz w:val="15"/>
                 <w:lang w:val="en-IN"/>
               </w:rPr>
-              <w:t xml:space="preserve">000009</w:t>
+              <w:t xml:space="preserve">000015</w:t>
             </w:r>
           </w:p>
         </w:tc>
@@ -201,7 +201,7 @@
                 <w:sz w:val="15"/>
                 <w:lang w:val="en-IN"/>
               </w:rPr>
-              <w:t xml:space="preserve">03/07/2023</w:t>
+              <w:t xml:space="preserve">06/07/2023</w:t>
             </w:r>
           </w:p>
         </w:tc>
@@ -813,7 +813,7 @@
                 <w:sz w:val="15"/>
                 <w:lang w:val="en-IN"/>
               </w:rPr>
-              <w:t xml:space="preserve">4</w:t>
+              <w:t xml:space="preserve">1</w:t>
             </w:r>
           </w:p>
         </w:tc>
@@ -838,7 +838,7 @@
                 <w:sz w:val="15"/>
                 <w:lang w:val="en-IN"/>
               </w:rPr>
-              <w:t xml:space="preserve"/>
+              <w:t xml:space="preserve">Box</w:t>
             </w:r>
           </w:p>
         </w:tc>
@@ -870,7 +870,7 @@
                 <w:sz w:val="15"/>
                 <w:lang w:val="en-IN"/>
               </w:rPr>
-              <w:t xml:space="preserve">18000</w:t>
+              <w:t xml:space="preserve">17000</w:t>
             </w:r>
           </w:p>
         </w:tc>
@@ -896,7 +896,7 @@
                 <w:sz w:val="15"/>
                 <w:lang w:val="en-IN"/>
               </w:rPr>
-              <w:t xml:space="preserve">(5%)  </w:t>
+              <w:t xml:space="preserve">(0)  </w:t>
             </w:r>
             <w:r>
               <w:rPr>
@@ -910,7 +910,7 @@
                 <w:sz w:val="15"/>
                 <w:lang w:val="en-IN"/>
               </w:rPr>
-              <w:t xml:space="preserve">3600.0</w:t>
+              <w:t xml:space="preserve">0.0</w:t>
             </w:r>
           </w:p>
         </w:tc>
@@ -935,7 +935,7 @@
                 <w:sz w:val="15"/>
                 <w:lang w:val="en-IN"/>
               </w:rPr>
-              <w:t xml:space="preserve">IGST@0%</w:t>
+              <w:t xml:space="preserve">None</w:t>
             </w:r>
           </w:p>
         </w:tc>
@@ -959,7 +959,7 @@
                 <w:sz w:val="15"/>
                 <w:lang w:val="en-IN"/>
               </w:rPr>
-              <w:t xml:space="preserve">68400.0</w:t>
+              <w:t xml:space="preserve">17000.0</w:t>
             </w:r>
           </w:p>
         </w:tc>
@@ -1075,7 +1075,7 @@
                 <w:sz w:val="15"/>
                 <w:lang w:val="en-IN"/>
               </w:rPr>
-              <w:t xml:space="preserve">04</w:t>
+              <w:t xml:space="preserve">01</w:t>
             </w:r>
           </w:p>
         </w:tc>
@@ -1162,7 +1162,7 @@
                 <w:sz w:val="15"/>
                 <w:lang w:val="en-IN"/>
               </w:rPr>
-              <w:t xml:space="preserve">3600.0</w:t>
+              <w:t xml:space="preserve">0.0</w:t>
             </w:r>
           </w:p>
         </w:tc>
@@ -1251,7 +1251,7 @@
                 <w:sz w:val="15"/>
                 <w:lang w:val="en-IN"/>
               </w:rPr>
-              <w:t xml:space="preserve">68400.0</w:t>
+              <w:t xml:space="preserve">17000.0</w:t>
             </w:r>
           </w:p>
         </w:tc>
@@ -1318,7 +1318,7 @@
                 <w:sz w:val="15"/>
                 <w:lang w:val="en-IN"/>
               </w:rPr>
-              <w:t xml:space="preserve">Sixty-eight Thousand, Four Hundred only</w:t>
+              <w:t xml:space="preserve">Seventeen Thousand only</w:t>
             </w:r>
           </w:p>
         </w:tc>
@@ -1402,7 +1402,7 @@
                 <w:sz w:val="15"/>
                 <w:lang w:val="en-IN"/>
               </w:rPr>
-              <w:t xml:space="preserve"> 68400.0</w:t>
+              <w:t xml:space="preserve"> 17000.0</w:t>
             </w:r>
           </w:p>
         </w:tc>
@@ -1500,7 +1500,7 @@
                 <w:sz w:val="15"/>
                 <w:lang w:val="en-IN"/>
               </w:rPr>
-              <w:t xml:space="preserve">68400.0</w:t>
+              <w:t xml:space="preserve">17000.0</w:t>
             </w:r>
           </w:p>
           <w:p>
@@ -1549,7 +1549,7 @@
                 <w:sz w:val="15"/>
                 <w:lang w:val="en-IN"/>
               </w:rPr>
-              <w:t xml:space="preserve">1000</w:t>
+              <w:t xml:space="preserve">0</w:t>
             </w:r>
           </w:p>
         </w:tc>
@@ -1642,7 +1642,7 @@
                 <w:sz w:val="15"/>
                 <w:lang w:val="en-IN"/>
               </w:rPr>
-              <w:t xml:space="preserve">67400.0</w:t>
+              <w:t xml:space="preserve">17000.0</w:t>
             </w:r>
           </w:p>
         </w:tc>
@@ -2059,7 +2059,7 @@
                 <w:sz w:val="15"/>
                 <w:lang w:val="en-IN"/>
               </w:rPr>
-              <w:t xml:space="preserve">17100.0</w:t>
+              <w:t xml:space="preserve">17000.0</w:t>
             </w:r>
           </w:p>
         </w:tc>

</xml_diff>

<commit_message>
GST Sales Corrections Completed
</commit_message>
<xml_diff>
--- a/new_sampleinvoice.docx
+++ b/new_sampleinvoice.docx
@@ -1,10 +1,10 @@
 
 <file path=word/document.xml><?xml version="1.0" encoding="utf-8"?>
-<w:document xmlns:wpc="http://schemas.microsoft.com/office/word/2010/wordprocessingCanvas" xmlns:mc="http://schemas.openxmlformats.org/markup-compatibility/2006" xmlns:o="urn:schemas-microsoft-com:office:office" xmlns:r="http://schemas.openxmlformats.org/officeDocument/2006/relationships" xmlns:m="http://schemas.openxmlformats.org/officeDocument/2006/math" xmlns:v="urn:schemas-microsoft-com:vml" xmlns:wp14="http://schemas.microsoft.com/office/word/2010/wordprocessingDrawing" xmlns:wp="http://schemas.openxmlformats.org/drawingml/2006/wordprocessingDrawing" xmlns:w="http://schemas.openxmlformats.org/wordprocessingml/2006/main" xmlns:w14="http://schemas.microsoft.com/office/word/2010/wordml" xmlns:w10="urn:schemas-microsoft-com:office:word" xmlns:w15="http://schemas.microsoft.com/office/word/2012/wordml" xmlns:wpg="http://schemas.microsoft.com/office/word/2010/wordprocessingGroup" xmlns:wpi="http://schemas.microsoft.com/office/word/2010/wordprocessingInk" xmlns:wne="http://schemas.microsoft.com/office/word/2006/wordml" xmlns:wps="http://schemas.microsoft.com/office/word/2010/wordprocessingShape" xmlns:wpsCustomData="http://www.wps.cn/officeDocument/2013/wpsCustomData" mc:Ignorable="w14 w15 wp14">
+<w:document xmlns:wpc="http://schemas.microsoft.com/office/word/2010/wordprocessingCanvas" xmlns:cx="http://schemas.microsoft.com/office/drawing/2014/chartex" xmlns:cx1="http://schemas.microsoft.com/office/drawing/2015/9/8/chartex" xmlns:cx2="http://schemas.microsoft.com/office/drawing/2015/10/21/chartex" xmlns:cx3="http://schemas.microsoft.com/office/drawing/2016/5/9/chartex" xmlns:cx4="http://schemas.microsoft.com/office/drawing/2016/5/10/chartex" xmlns:cx5="http://schemas.microsoft.com/office/drawing/2016/5/11/chartex" xmlns:cx6="http://schemas.microsoft.com/office/drawing/2016/5/12/chartex" xmlns:cx7="http://schemas.microsoft.com/office/drawing/2016/5/13/chartex" xmlns:cx8="http://schemas.microsoft.com/office/drawing/2016/5/14/chartex" xmlns:mc="http://schemas.openxmlformats.org/markup-compatibility/2006" xmlns:aink="http://schemas.microsoft.com/office/drawing/2016/ink" xmlns:am3d="http://schemas.microsoft.com/office/drawing/2017/model3d" xmlns:o="urn:schemas-microsoft-com:office:office" xmlns:r="http://schemas.openxmlformats.org/officeDocument/2006/relationships" xmlns:m="http://schemas.openxmlformats.org/officeDocument/2006/math" xmlns:v="urn:schemas-microsoft-com:vml" xmlns:wp14="http://schemas.microsoft.com/office/word/2010/wordprocessingDrawing" xmlns:wp="http://schemas.openxmlformats.org/drawingml/2006/wordprocessingDrawing" xmlns:w10="urn:schemas-microsoft-com:office:word" xmlns:w="http://schemas.openxmlformats.org/wordprocessingml/2006/main" xmlns:w14="http://schemas.microsoft.com/office/word/2010/wordml" xmlns:w15="http://schemas.microsoft.com/office/word/2012/wordml" xmlns:w16cex="http://schemas.microsoft.com/office/word/2018/wordml/cex" xmlns:w16cid="http://schemas.microsoft.com/office/word/2016/wordml/cid" xmlns:w16="http://schemas.microsoft.com/office/word/2018/wordml" xmlns:w16sdtdh="http://schemas.microsoft.com/office/word/2020/wordml/sdtdatahash" xmlns:w16se="http://schemas.microsoft.com/office/word/2015/wordml/symex" xmlns:wpg="http://schemas.microsoft.com/office/word/2010/wordprocessingGroup" xmlns:wpi="http://schemas.microsoft.com/office/word/2010/wordprocessingInk" xmlns:wne="http://schemas.microsoft.com/office/word/2006/wordml" xmlns:wps="http://schemas.microsoft.com/office/word/2010/wordprocessingShape" mc:Ignorable="w14 w15 w16se w16cid w16 w16cex w16sdtdh wp14">
   <w:body>
     <w:p>
       <w:pPr>
-        <w:pStyle w:val="4"/>
+        <w:pStyle w:val="BodyText"/>
       </w:pPr>
       <w:r>
         <w:t>Tax Invoice</w:t>
@@ -12,24 +12,22 @@
     </w:p>
     <w:tbl>
       <w:tblPr>
-        <w:tblStyle w:val="3"/>
         <w:tblW w:w="0" w:type="auto"/>
         <w:tblInd w:w="120" w:type="dxa"/>
         <w:tblBorders>
-          <w:top w:val="single" w:color="808080" w:sz="8" w:space="0"/>
-          <w:left w:val="single" w:color="808080" w:sz="8" w:space="0"/>
-          <w:bottom w:val="single" w:color="808080" w:sz="8" w:space="0"/>
-          <w:right w:val="single" w:color="808080" w:sz="8" w:space="0"/>
-          <w:insideH w:val="single" w:color="808080" w:sz="8" w:space="0"/>
-          <w:insideV w:val="single" w:color="808080" w:sz="8" w:space="0"/>
+          <w:top w:val="single" w:sz="8" w:space="0" w:color="808080"/>
+          <w:left w:val="single" w:sz="8" w:space="0" w:color="808080"/>
+          <w:bottom w:val="single" w:sz="8" w:space="0" w:color="808080"/>
+          <w:right w:val="single" w:sz="8" w:space="0" w:color="808080"/>
+          <w:insideH w:val="single" w:sz="8" w:space="0" w:color="808080"/>
+          <w:insideV w:val="single" w:sz="8" w:space="0" w:color="808080"/>
         </w:tblBorders>
         <w:tblLayout w:type="fixed"/>
         <w:tblCellMar>
-          <w:top w:w="0" w:type="dxa"/>
           <w:left w:w="0" w:type="dxa"/>
-          <w:bottom w:w="0" w:type="dxa"/>
           <w:right w:w="0" w:type="dxa"/>
         </w:tblCellMar>
+        <w:tblLook w:val="04A0" w:firstRow="1" w:lastRow="0" w:firstColumn="1" w:lastColumn="0" w:noHBand="0" w:noVBand="1"/>
       </w:tblPr>
       <w:tblGrid>
         <w:gridCol w:w="405"/>
@@ -49,24 +47,8 @@
         <w:gridCol w:w="1110"/>
       </w:tblGrid>
       <w:tr>
-        <w:tblPrEx>
-          <w:tblBorders>
-            <w:top w:val="single" w:color="808080" w:sz="8" w:space="0"/>
-            <w:left w:val="single" w:color="808080" w:sz="8" w:space="0"/>
-            <w:bottom w:val="single" w:color="808080" w:sz="8" w:space="0"/>
-            <w:right w:val="single" w:color="808080" w:sz="8" w:space="0"/>
-            <w:insideH w:val="single" w:color="808080" w:sz="8" w:space="0"/>
-            <w:insideV w:val="single" w:color="808080" w:sz="8" w:space="0"/>
-          </w:tblBorders>
-          <w:tblCellMar>
-            <w:top w:w="0" w:type="dxa"/>
-            <w:left w:w="0" w:type="dxa"/>
-            <w:bottom w:w="0" w:type="dxa"/>
-            <w:right w:w="0" w:type="dxa"/>
-          </w:tblCellMar>
-        </w:tblPrEx>
         <w:trPr>
-          <w:trHeight w:val="505" w:hRule="atLeast"/>
+          <w:trHeight w:val="505"/>
         </w:trPr>
         <w:tc>
           <w:tcPr>
@@ -76,11 +58,10 @@
           </w:tcPr>
           <w:p>
             <w:pPr>
-              <w:pStyle w:val="7"/>
+              <w:pStyle w:val="TableParagraph"/>
               <w:spacing w:before="64"/>
               <w:ind w:left="71"/>
               <w:rPr>
-                <w:rFonts w:hint="default"/>
                 <w:b/>
                 <w:sz w:val="23"/>
                 <w:lang w:val="en-IN"/>
@@ -88,7 +69,6 @@
             </w:pPr>
             <w:r>
               <w:rPr>
-                <w:rFonts w:hint="default"/>
                 <w:b/>
                 <w:sz w:val="23"/>
                 <w:lang w:val="en-IN"/>
@@ -98,7 +78,7 @@
           </w:p>
           <w:p>
             <w:pPr>
-              <w:pStyle w:val="7"/>
+              <w:pStyle w:val="TableParagraph"/>
               <w:spacing w:before="46"/>
               <w:ind w:left="71"/>
               <w:rPr>
@@ -114,7 +94,6 @@
             </w:r>
             <w:r>
               <w:rPr>
-                <w:rFonts w:hint="default"/>
                 <w:w w:val="105"/>
                 <w:sz w:val="14"/>
                 <w:lang w:val="en-IN"/>
@@ -130,7 +109,7 @@
           </w:tcPr>
           <w:p>
             <w:pPr>
-              <w:pStyle w:val="7"/>
+              <w:pStyle w:val="TableParagraph"/>
               <w:ind w:left="54"/>
               <w:rPr>
                 <w:sz w:val="15"/>
@@ -145,7 +124,7 @@
           </w:p>
           <w:p>
             <w:pPr>
-              <w:pStyle w:val="7"/>
+              <w:pStyle w:val="TableParagraph"/>
               <w:spacing w:before="11"/>
               <w:ind w:left="54"/>
               <w:rPr>
@@ -155,12 +134,11 @@
             </w:pPr>
             <w:r>
               <w:rPr>
-                <w:rFonts w:hint="default"/>
-                <w:b/>
-                <w:sz w:val="15"/>
-                <w:lang w:val="en-IN"/>
-              </w:rPr>
-              <w:t xml:space="preserve">000015</w:t>
+                <w:b/>
+                <w:sz w:val="15"/>
+                <w:lang w:val="en-IN"/>
+              </w:rPr>
+              <w:t xml:space="preserve">000041</w:t>
             </w:r>
           </w:p>
         </w:tc>
@@ -171,7 +149,7 @@
           </w:tcPr>
           <w:p>
             <w:pPr>
-              <w:pStyle w:val="7"/>
+              <w:pStyle w:val="TableParagraph"/>
               <w:ind w:left="54"/>
               <w:rPr>
                 <w:sz w:val="15"/>
@@ -186,7 +164,7 @@
           </w:p>
           <w:p>
             <w:pPr>
-              <w:pStyle w:val="7"/>
+              <w:pStyle w:val="TableParagraph"/>
               <w:spacing w:before="11"/>
               <w:ind w:left="54"/>
               <w:rPr>
@@ -196,7 +174,6 @@
             </w:pPr>
             <w:r>
               <w:rPr>
-                <w:rFonts w:hint="default"/>
                 <w:b/>
                 <w:sz w:val="15"/>
                 <w:lang w:val="en-IN"/>
@@ -207,30 +184,14 @@
         </w:tc>
       </w:tr>
       <w:tr>
-        <w:tblPrEx>
-          <w:tblBorders>
-            <w:top w:val="single" w:color="808080" w:sz="8" w:space="0"/>
-            <w:left w:val="single" w:color="808080" w:sz="8" w:space="0"/>
-            <w:bottom w:val="single" w:color="808080" w:sz="8" w:space="0"/>
-            <w:right w:val="single" w:color="808080" w:sz="8" w:space="0"/>
-            <w:insideH w:val="single" w:color="808080" w:sz="8" w:space="0"/>
-            <w:insideV w:val="single" w:color="808080" w:sz="8" w:space="0"/>
-          </w:tblBorders>
-          <w:tblCellMar>
-            <w:top w:w="0" w:type="dxa"/>
-            <w:left w:w="0" w:type="dxa"/>
-            <w:bottom w:w="0" w:type="dxa"/>
-            <w:right w:w="0" w:type="dxa"/>
-          </w:tblCellMar>
-        </w:tblPrEx>
         <w:trPr>
-          <w:trHeight w:val="130" w:hRule="atLeast"/>
+          <w:trHeight w:val="130"/>
         </w:trPr>
         <w:tc>
           <w:tcPr>
             <w:tcW w:w="5251" w:type="dxa"/>
             <w:gridSpan w:val="7"/>
-            <w:vMerge w:val="continue"/>
+            <w:vMerge/>
             <w:tcBorders>
               <w:top w:val="nil"/>
             </w:tcBorders>
@@ -252,7 +213,7 @@
           </w:tcPr>
           <w:p>
             <w:pPr>
-              <w:pStyle w:val="7"/>
+              <w:pStyle w:val="TableParagraph"/>
               <w:spacing w:before="0"/>
               <w:rPr>
                 <w:rFonts w:ascii="Times New Roman"/>
@@ -263,24 +224,8 @@
         </w:tc>
       </w:tr>
       <w:tr>
-        <w:tblPrEx>
-          <w:tblBorders>
-            <w:top w:val="single" w:color="808080" w:sz="8" w:space="0"/>
-            <w:left w:val="single" w:color="808080" w:sz="8" w:space="0"/>
-            <w:bottom w:val="single" w:color="808080" w:sz="8" w:space="0"/>
-            <w:right w:val="single" w:color="808080" w:sz="8" w:space="0"/>
-            <w:insideH w:val="single" w:color="808080" w:sz="8" w:space="0"/>
-            <w:insideV w:val="single" w:color="808080" w:sz="8" w:space="0"/>
-          </w:tblBorders>
-          <w:tblCellMar>
-            <w:top w:w="0" w:type="dxa"/>
-            <w:left w:w="0" w:type="dxa"/>
-            <w:bottom w:w="0" w:type="dxa"/>
-            <w:right w:w="0" w:type="dxa"/>
-          </w:tblCellMar>
-        </w:tblPrEx>
         <w:trPr>
-          <w:trHeight w:val="1195" w:hRule="atLeast"/>
+          <w:trHeight w:val="1195"/>
         </w:trPr>
         <w:tc>
           <w:tcPr>
@@ -289,12 +234,10 @@
           </w:tcPr>
           <w:p>
             <w:pPr>
-              <w:pStyle w:val="7"/>
+              <w:pStyle w:val="TableParagraph"/>
               <w:spacing w:line="360" w:lineRule="auto"/>
-              <w:ind w:right="4640" w:firstLine="75" w:firstLineChars="50"/>
-              <w:jc w:val="left"/>
-              <w:rPr>
-                <w:rFonts w:hint="default"/>
+              <w:ind w:right="4640" w:firstLineChars="50" w:firstLine="75"/>
+              <w:rPr>
                 <w:sz w:val="15"/>
                 <w:lang w:val="en-IN"/>
               </w:rPr>
@@ -307,7 +250,6 @@
             </w:r>
             <w:r>
               <w:rPr>
-                <w:rFonts w:hint="default"/>
                 <w:sz w:val="15"/>
                 <w:lang w:val="en-IN"/>
               </w:rPr>
@@ -316,19 +258,17 @@
           </w:p>
           <w:p>
             <w:pPr>
-              <w:pStyle w:val="7"/>
+              <w:pStyle w:val="TableParagraph"/>
               <w:spacing w:before="3" w:line="360" w:lineRule="auto"/>
-              <w:ind w:firstLine="75" w:firstLineChars="50"/>
-              <w:rPr>
-                <w:rFonts w:hint="default"/>
-                <w:b/>
-                <w:sz w:val="15"/>
-                <w:lang w:val="en-IN"/>
-              </w:rPr>
-            </w:pPr>
-            <w:r>
-              <w:rPr>
-                <w:rFonts w:hint="default"/>
+              <w:ind w:firstLineChars="50" w:firstLine="75"/>
+              <w:rPr>
+                <w:b/>
+                <w:sz w:val="15"/>
+                <w:lang w:val="en-IN"/>
+              </w:rPr>
+            </w:pPr>
+            <w:r>
+              <w:rPr>
                 <w:b/>
                 <w:sz w:val="15"/>
                 <w:lang w:val="en-IN"/>
@@ -338,18 +278,16 @@
           </w:p>
           <w:p>
             <w:pPr>
-              <w:pStyle w:val="7"/>
+              <w:pStyle w:val="TableParagraph"/>
               <w:spacing w:before="3" w:line="360" w:lineRule="auto"/>
-              <w:ind w:firstLine="75" w:firstLineChars="50"/>
-              <w:rPr>
-                <w:rFonts w:hint="default"/>
-                <w:sz w:val="15"/>
-                <w:lang w:val="en-IN"/>
-              </w:rPr>
-            </w:pPr>
-            <w:r>
-              <w:rPr>
-                <w:rFonts w:hint="default"/>
+              <w:ind w:firstLineChars="50" w:firstLine="75"/>
+              <w:rPr>
+                <w:sz w:val="15"/>
+                <w:lang w:val="en-IN"/>
+              </w:rPr>
+            </w:pPr>
+            <w:r>
+              <w:rPr>
                 <w:sz w:val="15"/>
                 <w:lang w:val="en-IN"/>
               </w:rPr>
@@ -358,11 +296,10 @@
           </w:p>
           <w:p>
             <w:pPr>
-              <w:pStyle w:val="7"/>
+              <w:pStyle w:val="TableParagraph"/>
               <w:spacing w:before="3" w:line="360" w:lineRule="auto"/>
-              <w:ind w:firstLine="75" w:firstLineChars="50"/>
-              <w:rPr>
-                <w:rFonts w:hint="default"/>
+              <w:ind w:firstLineChars="50" w:firstLine="75"/>
+              <w:rPr>
                 <w:sz w:val="15"/>
                 <w:lang w:val="en-IN"/>
               </w:rPr>
@@ -375,7 +312,6 @@
             </w:r>
             <w:r>
               <w:rPr>
-                <w:rFonts w:hint="default"/>
                 <w:sz w:val="15"/>
                 <w:lang w:val="en-IN"/>
               </w:rPr>
@@ -384,17 +320,15 @@
           </w:p>
           <w:p>
             <w:pPr>
-              <w:pStyle w:val="7"/>
+              <w:pStyle w:val="TableParagraph"/>
               <w:spacing w:before="3" w:line="360" w:lineRule="auto"/>
               <w:rPr>
-                <w:rFonts w:hint="default"/>
-                <w:sz w:val="15"/>
-                <w:lang w:val="en-IN"/>
-              </w:rPr>
-            </w:pPr>
-            <w:r>
-              <w:rPr>
-                <w:rFonts w:hint="default"/>
+                <w:sz w:val="15"/>
+                <w:lang w:val="en-IN"/>
+              </w:rPr>
+            </w:pPr>
+            <w:r>
+              <w:rPr>
                 <w:sz w:val="15"/>
                 <w:lang w:val="en-IN"/>
               </w:rPr>
@@ -403,7 +337,7 @@
           </w:p>
           <w:p>
             <w:pPr>
-              <w:pStyle w:val="7"/>
+              <w:pStyle w:val="TableParagraph"/>
               <w:spacing w:before="3"/>
               <w:ind w:left="52"/>
               <w:rPr>
@@ -412,11 +346,10 @@
             </w:pPr>
             <w:r>
               <w:rPr>
-                <w:rFonts w:hint="default"/>
-                <w:sz w:val="15"/>
-                <w:lang w:val="en-IN"/>
-              </w:rPr>
-              <w:t xml:space="preserve"> State : Maharashtra</w:t>
+                <w:sz w:val="15"/>
+                <w:lang w:val="en-IN"/>
+              </w:rPr>
+              <w:t xml:space="preserve"> State : Gujarat</w:t>
             </w:r>
           </w:p>
         </w:tc>
@@ -424,7 +357,7 @@
           <w:tcPr>
             <w:tcW w:w="5251" w:type="dxa"/>
             <w:gridSpan w:val="8"/>
-            <w:vMerge w:val="continue"/>
+            <w:vMerge/>
             <w:tcBorders>
               <w:top w:val="nil"/>
             </w:tcBorders>
@@ -440,34 +373,17 @@
         </w:tc>
       </w:tr>
       <w:tr>
-        <w:tblPrEx>
-          <w:tblBorders>
-            <w:top w:val="single" w:color="808080" w:sz="8" w:space="0"/>
-            <w:left w:val="single" w:color="808080" w:sz="8" w:space="0"/>
-            <w:bottom w:val="single" w:color="808080" w:sz="8" w:space="0"/>
-            <w:right w:val="single" w:color="808080" w:sz="8" w:space="0"/>
-            <w:insideH w:val="single" w:color="808080" w:sz="8" w:space="0"/>
-            <w:insideV w:val="single" w:color="808080" w:sz="8" w:space="0"/>
-          </w:tblBorders>
-          <w:tblCellMar>
-            <w:top w:w="0" w:type="dxa"/>
-            <w:left w:w="0" w:type="dxa"/>
-            <w:bottom w:w="0" w:type="dxa"/>
-            <w:right w:w="0" w:type="dxa"/>
-          </w:tblCellMar>
-        </w:tblPrEx>
         <w:trPr>
-          <w:trHeight w:val="295" w:hRule="atLeast"/>
+          <w:trHeight w:val="295"/>
         </w:trPr>
         <w:tc>
           <w:tcPr>
             <w:tcW w:w="405" w:type="dxa"/>
-            <w:vAlign w:val="top"/>
-          </w:tcPr>
-          <w:p>
-            <w:pPr>
-              <w:pStyle w:val="7"/>
-              <w:ind w:left="52" w:leftChars="0" w:right="0" w:rightChars="0"/>
+          </w:tcPr>
+          <w:p>
+            <w:pPr>
+              <w:pStyle w:val="TableParagraph"/>
+              <w:ind w:left="52"/>
               <w:jc w:val="center"/>
               <w:rPr>
                 <w:b/>
@@ -488,12 +404,11 @@
           <w:tcPr>
             <w:tcW w:w="2476" w:type="dxa"/>
             <w:gridSpan w:val="2"/>
-            <w:vAlign w:val="top"/>
-          </w:tcPr>
-          <w:p>
-            <w:pPr>
-              <w:pStyle w:val="7"/>
-              <w:ind w:left="53" w:leftChars="0" w:right="0" w:rightChars="0"/>
+          </w:tcPr>
+          <w:p>
+            <w:pPr>
+              <w:pStyle w:val="TableParagraph"/>
+              <w:ind w:left="53"/>
               <w:jc w:val="center"/>
               <w:rPr>
                 <w:b/>
@@ -512,12 +427,11 @@
         <w:tc>
           <w:tcPr>
             <w:tcW w:w="1020" w:type="dxa"/>
-            <w:vAlign w:val="top"/>
-          </w:tcPr>
-          <w:p>
-            <w:pPr>
-              <w:pStyle w:val="7"/>
-              <w:ind w:left="53" w:leftChars="0" w:right="0" w:rightChars="0"/>
+          </w:tcPr>
+          <w:p>
+            <w:pPr>
+              <w:pStyle w:val="TableParagraph"/>
+              <w:ind w:left="53"/>
               <w:jc w:val="center"/>
               <w:rPr>
                 <w:b/>
@@ -537,12 +451,10 @@
           <w:tcPr>
             <w:tcW w:w="1155" w:type="dxa"/>
             <w:gridSpan w:val="2"/>
-            <w:vAlign w:val="top"/>
-          </w:tcPr>
-          <w:p>
-            <w:pPr>
-              <w:pStyle w:val="7"/>
-              <w:ind w:left="0" w:leftChars="0" w:right="0" w:rightChars="0"/>
+          </w:tcPr>
+          <w:p>
+            <w:pPr>
+              <w:pStyle w:val="TableParagraph"/>
               <w:jc w:val="center"/>
               <w:rPr>
                 <w:b/>
@@ -562,12 +474,11 @@
           <w:tcPr>
             <w:tcW w:w="990" w:type="dxa"/>
             <w:gridSpan w:val="2"/>
-            <w:vAlign w:val="top"/>
-          </w:tcPr>
-          <w:p>
-            <w:pPr>
-              <w:pStyle w:val="7"/>
-              <w:ind w:left="0" w:leftChars="0" w:right="33" w:rightChars="0"/>
+          </w:tcPr>
+          <w:p>
+            <w:pPr>
+              <w:pStyle w:val="TableParagraph"/>
+              <w:ind w:right="33"/>
               <w:jc w:val="center"/>
               <w:rPr>
                 <w:b/>
@@ -587,12 +498,11 @@
           <w:tcPr>
             <w:tcW w:w="1103" w:type="dxa"/>
             <w:gridSpan w:val="2"/>
-            <w:vAlign w:val="top"/>
-          </w:tcPr>
-          <w:p>
-            <w:pPr>
-              <w:pStyle w:val="7"/>
-              <w:ind w:left="0" w:leftChars="0" w:right="-15" w:rightChars="0"/>
+          </w:tcPr>
+          <w:p>
+            <w:pPr>
+              <w:pStyle w:val="TableParagraph"/>
+              <w:ind w:right="-15"/>
               <w:jc w:val="center"/>
               <w:rPr>
                 <w:b/>
@@ -630,7 +540,7 @@
           </w:tcPr>
           <w:p>
             <w:pPr>
-              <w:pStyle w:val="7"/>
+              <w:pStyle w:val="TableParagraph"/>
               <w:jc w:val="center"/>
               <w:rPr>
                 <w:b/>
@@ -650,12 +560,11 @@
           <w:tcPr>
             <w:tcW w:w="1110" w:type="dxa"/>
             <w:gridSpan w:val="2"/>
-            <w:vAlign w:val="top"/>
-          </w:tcPr>
-          <w:p>
-            <w:pPr>
-              <w:pStyle w:val="7"/>
-              <w:ind w:left="0" w:leftChars="0" w:right="34" w:rightChars="0"/>
+          </w:tcPr>
+          <w:p>
+            <w:pPr>
+              <w:pStyle w:val="TableParagraph"/>
+              <w:ind w:right="34"/>
               <w:jc w:val="center"/>
               <w:rPr>
                 <w:b/>
@@ -674,12 +583,11 @@
         <w:tc>
           <w:tcPr>
             <w:tcW w:w="1110" w:type="dxa"/>
-            <w:vAlign w:val="top"/>
-          </w:tcPr>
-          <w:p>
-            <w:pPr>
-              <w:pStyle w:val="7"/>
-              <w:ind w:left="0" w:leftChars="0" w:right="34" w:rightChars="0"/>
+          </w:tcPr>
+          <w:p>
+            <w:pPr>
+              <w:pStyle w:val="TableParagraph"/>
+              <w:ind w:right="34"/>
               <w:jc w:val="center"/>
               <w:rPr>
                 <w:b/>
@@ -697,42 +605,24 @@
         </w:tc>
       </w:tr>
       <w:tr>
-        <w:tblPrEx>
-          <w:tblBorders>
-            <w:top w:val="single" w:color="808080" w:sz="8" w:space="0"/>
-            <w:left w:val="single" w:color="808080" w:sz="8" w:space="0"/>
-            <w:bottom w:val="single" w:color="808080" w:sz="8" w:space="0"/>
-            <w:right w:val="single" w:color="808080" w:sz="8" w:space="0"/>
-            <w:insideH w:val="single" w:color="808080" w:sz="8" w:space="0"/>
-            <w:insideV w:val="single" w:color="808080" w:sz="8" w:space="0"/>
-          </w:tblBorders>
-          <w:tblCellMar>
-            <w:top w:w="0" w:type="dxa"/>
-            <w:left w:w="0" w:type="dxa"/>
-            <w:bottom w:w="0" w:type="dxa"/>
-            <w:right w:w="0" w:type="dxa"/>
-          </w:tblCellMar>
-        </w:tblPrEx>
         <w:trPr>
-          <w:trHeight w:val="295" w:hRule="atLeast"/>
+          <w:trHeight w:val="295"/>
         </w:trPr>
         <w:tc>
           <w:tcPr>
             <w:tcW w:w="405" w:type="dxa"/>
-            <w:vAlign w:val="top"/>
-          </w:tcPr>
-          <w:p>
-            <w:pPr>
-              <w:pStyle w:val="7"/>
-              <w:ind w:left="52" w:leftChars="0" w:right="0" w:rightChars="0"/>
-              <w:jc w:val="center"/>
-              <w:rPr>
-                <w:sz w:val="15"/>
-              </w:rPr>
-            </w:pPr>
-            <w:r>
-              <w:rPr>
-                <w:rFonts w:hint="default"/>
+          </w:tcPr>
+          <w:p>
+            <w:pPr>
+              <w:pStyle w:val="TableParagraph"/>
+              <w:ind w:left="52"/>
+              <w:jc w:val="center"/>
+              <w:rPr>
+                <w:sz w:val="15"/>
+              </w:rPr>
+            </w:pPr>
+            <w:r>
+              <w:rPr>
                 <w:sz w:val="15"/>
                 <w:lang w:val="en-IN"/>
               </w:rPr>
@@ -744,13 +634,11 @@
           <w:tcPr>
             <w:tcW w:w="2476" w:type="dxa"/>
             <w:gridSpan w:val="2"/>
-            <w:vAlign w:val="top"/>
-          </w:tcPr>
-          <w:p>
-            <w:pPr>
-              <w:pStyle w:val="7"/>
-              <w:wordWrap/>
-              <w:ind w:left="0" w:leftChars="0" w:right="0" w:rightChars="0" w:firstLine="75" w:firstLineChars="50"/>
+          </w:tcPr>
+          <w:p>
+            <w:pPr>
+              <w:pStyle w:val="TableParagraph"/>
+              <w:ind w:firstLineChars="50" w:firstLine="75"/>
               <w:jc w:val="both"/>
               <w:rPr>
                 <w:sz w:val="15"/>
@@ -758,24 +646,21 @@
             </w:pPr>
             <w:r>
               <w:rPr>
-                <w:rFonts w:hint="default"/>
-                <w:sz w:val="15"/>
-                <w:lang w:val="en-IN"/>
-              </w:rPr>
-              <w:t xml:space="preserve">k30 Pro </w:t>
+                <w:sz w:val="15"/>
+                <w:lang w:val="en-IN"/>
+              </w:rPr>
+              <w:t xml:space="preserve">k50 </w:t>
             </w:r>
           </w:p>
         </w:tc>
         <w:tc>
           <w:tcPr>
             <w:tcW w:w="1020" w:type="dxa"/>
-            <w:vAlign w:val="top"/>
-          </w:tcPr>
-          <w:p>
-            <w:pPr>
-              <w:pStyle w:val="7"/>
-              <w:wordWrap/>
-              <w:ind w:left="53" w:leftChars="0" w:right="0" w:rightChars="0"/>
+          </w:tcPr>
+          <w:p>
+            <w:pPr>
+              <w:pStyle w:val="TableParagraph"/>
+              <w:ind w:left="53"/>
               <w:jc w:val="center"/>
               <w:rPr>
                 <w:rFonts w:ascii="Times New Roman"/>
@@ -784,11 +669,10 @@
             </w:pPr>
             <w:r>
               <w:rPr>
-                <w:rFonts w:hint="default"/>
-                <w:sz w:val="15"/>
-                <w:lang w:val="en-IN"/>
-              </w:rPr>
-              <w:t xml:space="preserve">1111</w:t>
+                <w:sz w:val="15"/>
+                <w:lang w:val="en-IN"/>
+              </w:rPr>
+              <w:t xml:space="preserve">45623</w:t>
             </w:r>
           </w:p>
         </w:tc>
@@ -796,20 +680,18 @@
           <w:tcPr>
             <w:tcW w:w="1155" w:type="dxa"/>
             <w:gridSpan w:val="2"/>
-            <w:vAlign w:val="top"/>
-          </w:tcPr>
-          <w:p>
-            <w:pPr>
-              <w:pStyle w:val="7"/>
-              <w:ind w:left="0" w:leftChars="0" w:right="34" w:rightChars="0"/>
-              <w:jc w:val="center"/>
-              <w:rPr>
-                <w:sz w:val="15"/>
-              </w:rPr>
-            </w:pPr>
-            <w:r>
-              <w:rPr>
-                <w:rFonts w:hint="default"/>
+          </w:tcPr>
+          <w:p>
+            <w:pPr>
+              <w:pStyle w:val="TableParagraph"/>
+              <w:ind w:right="34"/>
+              <w:jc w:val="center"/>
+              <w:rPr>
+                <w:sz w:val="15"/>
+              </w:rPr>
+            </w:pPr>
+            <w:r>
+              <w:rPr>
                 <w:sz w:val="15"/>
                 <w:lang w:val="en-IN"/>
               </w:rPr>
@@ -821,20 +703,18 @@
           <w:tcPr>
             <w:tcW w:w="990" w:type="dxa"/>
             <w:gridSpan w:val="2"/>
-            <w:vAlign w:val="top"/>
-          </w:tcPr>
-          <w:p>
-            <w:pPr>
-              <w:pStyle w:val="7"/>
-              <w:ind w:left="0" w:leftChars="0" w:right="33" w:rightChars="0"/>
-              <w:jc w:val="center"/>
-              <w:rPr>
-                <w:sz w:val="15"/>
-              </w:rPr>
-            </w:pPr>
-            <w:r>
-              <w:rPr>
-                <w:rFonts w:hint="default"/>
+          </w:tcPr>
+          <w:p>
+            <w:pPr>
+              <w:pStyle w:val="TableParagraph"/>
+              <w:ind w:right="33"/>
+              <w:jc w:val="center"/>
+              <w:rPr>
+                <w:sz w:val="15"/>
+              </w:rPr>
+            </w:pPr>
+            <w:r>
+              <w:rPr>
                 <w:sz w:val="15"/>
                 <w:lang w:val="en-IN"/>
               </w:rPr>
@@ -846,13 +726,12 @@
           <w:tcPr>
             <w:tcW w:w="1103" w:type="dxa"/>
             <w:gridSpan w:val="2"/>
-            <w:vAlign w:val="top"/>
-          </w:tcPr>
-          <w:p>
-            <w:pPr>
-              <w:pStyle w:val="7"/>
+          </w:tcPr>
+          <w:p>
+            <w:pPr>
+              <w:pStyle w:val="TableParagraph"/>
               <w:wordWrap w:val="0"/>
-              <w:ind w:left="0" w:leftChars="0" w:right="-15" w:rightChars="0"/>
+              <w:ind w:right="-15"/>
               <w:jc w:val="center"/>
               <w:rPr>
                 <w:sz w:val="15"/>
@@ -866,11 +745,10 @@
             </w:r>
             <w:r>
               <w:rPr>
-                <w:rFonts w:hint="default"/>
-                <w:sz w:val="15"/>
-                <w:lang w:val="en-IN"/>
-              </w:rPr>
-              <w:t xml:space="preserve">17000</w:t>
+                <w:sz w:val="15"/>
+                <w:lang w:val="en-IN"/>
+              </w:rPr>
+              <w:t xml:space="preserve">12000</w:t>
             </w:r>
           </w:p>
         </w:tc>
@@ -878,21 +756,18 @@
           <w:tcPr>
             <w:tcW w:w="1133" w:type="dxa"/>
             <w:gridSpan w:val="2"/>
-            <w:vAlign w:val="top"/>
-          </w:tcPr>
-          <w:p>
-            <w:pPr>
-              <w:pStyle w:val="7"/>
+          </w:tcPr>
+          <w:p>
+            <w:pPr>
+              <w:pStyle w:val="TableParagraph"/>
               <w:wordWrap w:val="0"/>
-              <w:ind w:left="0" w:leftChars="0" w:right="0" w:rightChars="0"/>
-              <w:jc w:val="center"/>
-              <w:rPr>
-                <w:sz w:val="15"/>
-              </w:rPr>
-            </w:pPr>
-            <w:r>
-              <w:rPr>
-                <w:rFonts w:hint="default"/>
+              <w:jc w:val="center"/>
+              <w:rPr>
+                <w:sz w:val="15"/>
+              </w:rPr>
+            </w:pPr>
+            <w:r>
+              <w:rPr>
                 <w:sz w:val="15"/>
                 <w:lang w:val="en-IN"/>
               </w:rPr>
@@ -906,7 +781,6 @@
             </w:r>
             <w:r>
               <w:rPr>
-                <w:rFonts w:hint="default"/>
                 <w:sz w:val="15"/>
                 <w:lang w:val="en-IN"/>
               </w:rPr>
@@ -918,20 +792,18 @@
           <w:tcPr>
             <w:tcW w:w="1110" w:type="dxa"/>
             <w:gridSpan w:val="2"/>
-            <w:vAlign w:val="top"/>
-          </w:tcPr>
-          <w:p>
-            <w:pPr>
-              <w:pStyle w:val="7"/>
-              <w:ind w:left="0" w:leftChars="0" w:right="34" w:rightChars="0"/>
-              <w:jc w:val="center"/>
-              <w:rPr>
-                <w:sz w:val="15"/>
-              </w:rPr>
-            </w:pPr>
-            <w:r>
-              <w:rPr>
-                <w:rFonts w:hint="default"/>
+          </w:tcPr>
+          <w:p>
+            <w:pPr>
+              <w:pStyle w:val="TableParagraph"/>
+              <w:ind w:right="34"/>
+              <w:jc w:val="center"/>
+              <w:rPr>
+                <w:sz w:val="15"/>
+              </w:rPr>
+            </w:pPr>
+            <w:r>
+              <w:rPr>
                 <w:sz w:val="15"/>
                 <w:lang w:val="en-IN"/>
               </w:rPr>
@@ -942,58 +814,40 @@
         <w:tc>
           <w:tcPr>
             <w:tcW w:w="1110" w:type="dxa"/>
-            <w:vAlign w:val="top"/>
-          </w:tcPr>
-          <w:p>
-            <w:pPr>
-              <w:pStyle w:val="7"/>
-              <w:ind w:left="52" w:leftChars="0" w:right="0" w:rightChars="0"/>
-              <w:jc w:val="center"/>
-              <w:rPr>
-                <w:sz w:val="15"/>
-              </w:rPr>
-            </w:pPr>
-            <w:r>
-              <w:rPr>
-                <w:rFonts w:hint="default"/>
-                <w:sz w:val="15"/>
-                <w:lang w:val="en-IN"/>
-              </w:rPr>
-              <w:t xml:space="preserve">17000.0</w:t>
+          </w:tcPr>
+          <w:p>
+            <w:pPr>
+              <w:pStyle w:val="TableParagraph"/>
+              <w:ind w:left="52"/>
+              <w:jc w:val="center"/>
+              <w:rPr>
+                <w:sz w:val="15"/>
+              </w:rPr>
+            </w:pPr>
+            <w:r>
+              <w:rPr>
+                <w:sz w:val="15"/>
+                <w:lang w:val="en-IN"/>
+              </w:rPr>
+              <w:t xml:space="preserve">12000.0</w:t>
             </w:r>
           </w:p>
         </w:tc>
       </w:tr>
       <w:tr>
-        <w:tblPrEx>
-          <w:tblBorders>
-            <w:top w:val="single" w:color="808080" w:sz="8" w:space="0"/>
-            <w:left w:val="single" w:color="808080" w:sz="8" w:space="0"/>
-            <w:bottom w:val="single" w:color="808080" w:sz="8" w:space="0"/>
-            <w:right w:val="single" w:color="808080" w:sz="8" w:space="0"/>
-            <w:insideH w:val="single" w:color="808080" w:sz="8" w:space="0"/>
-            <w:insideV w:val="single" w:color="808080" w:sz="8" w:space="0"/>
-          </w:tblBorders>
-          <w:tblCellMar>
-            <w:top w:w="0" w:type="dxa"/>
-            <w:left w:w="0" w:type="dxa"/>
-            <w:bottom w:w="0" w:type="dxa"/>
-            <w:right w:w="0" w:type="dxa"/>
-          </w:tblCellMar>
-        </w:tblPrEx>
         <w:trPr>
-          <w:trHeight w:val="290" w:hRule="atLeast"/>
+          <w:trHeight w:val="290"/>
         </w:trPr>
         <w:tc>
           <w:tcPr>
             <w:tcW w:w="405" w:type="dxa"/>
             <w:tcBorders>
-              <w:bottom w:val="single" w:color="808080" w:sz="18" w:space="0"/>
+              <w:bottom w:val="single" w:sz="18" w:space="0" w:color="808080"/>
             </w:tcBorders>
           </w:tcPr>
           <w:p>
             <w:pPr>
-              <w:pStyle w:val="7"/>
+              <w:pStyle w:val="TableParagraph"/>
               <w:spacing w:before="0"/>
               <w:rPr>
                 <w:rFonts w:ascii="Times New Roman"/>
@@ -1007,14 +861,13 @@
             <w:tcW w:w="2476" w:type="dxa"/>
             <w:gridSpan w:val="2"/>
             <w:tcBorders>
-              <w:bottom w:val="single" w:color="808080" w:sz="18" w:space="0"/>
+              <w:bottom w:val="single" w:sz="18" w:space="0" w:color="808080"/>
             </w:tcBorders>
-            <w:vAlign w:val="top"/>
-          </w:tcPr>
-          <w:p>
-            <w:pPr>
-              <w:pStyle w:val="7"/>
-              <w:ind w:left="53" w:leftChars="0" w:right="0" w:rightChars="0"/>
+          </w:tcPr>
+          <w:p>
+            <w:pPr>
+              <w:pStyle w:val="TableParagraph"/>
+              <w:ind w:left="53"/>
               <w:rPr>
                 <w:b/>
                 <w:sz w:val="15"/>
@@ -1033,15 +886,13 @@
           <w:tcPr>
             <w:tcW w:w="1020" w:type="dxa"/>
             <w:tcBorders>
-              <w:bottom w:val="single" w:color="808080" w:sz="18" w:space="0"/>
+              <w:bottom w:val="single" w:sz="18" w:space="0" w:color="808080"/>
             </w:tcBorders>
-            <w:vAlign w:val="top"/>
-          </w:tcPr>
-          <w:p>
-            <w:pPr>
-              <w:pStyle w:val="7"/>
+          </w:tcPr>
+          <w:p>
+            <w:pPr>
+              <w:pStyle w:val="TableParagraph"/>
               <w:spacing w:before="0"/>
-              <w:ind w:left="0" w:leftChars="0" w:right="0" w:rightChars="0"/>
               <w:rPr>
                 <w:rFonts w:ascii="Times New Roman"/>
                 <w:sz w:val="14"/>
@@ -1054,23 +905,21 @@
             <w:tcW w:w="1155" w:type="dxa"/>
             <w:gridSpan w:val="2"/>
             <w:tcBorders>
-              <w:bottom w:val="single" w:color="808080" w:sz="18" w:space="0"/>
+              <w:bottom w:val="single" w:sz="18" w:space="0" w:color="808080"/>
             </w:tcBorders>
-            <w:vAlign w:val="top"/>
-          </w:tcPr>
-          <w:p>
-            <w:pPr>
-              <w:pStyle w:val="7"/>
-              <w:ind w:left="0" w:leftChars="0" w:right="34" w:rightChars="0"/>
-              <w:jc w:val="center"/>
-              <w:rPr>
-                <w:b/>
-                <w:sz w:val="15"/>
-              </w:rPr>
-            </w:pPr>
-            <w:r>
-              <w:rPr>
-                <w:rFonts w:hint="default"/>
+          </w:tcPr>
+          <w:p>
+            <w:pPr>
+              <w:pStyle w:val="TableParagraph"/>
+              <w:ind w:right="34"/>
+              <w:jc w:val="center"/>
+              <w:rPr>
+                <w:b/>
+                <w:sz w:val="15"/>
+              </w:rPr>
+            </w:pPr>
+            <w:r>
+              <w:rPr>
                 <w:b/>
                 <w:sz w:val="15"/>
                 <w:lang w:val="en-IN"/>
@@ -1084,15 +933,13 @@
             <w:tcW w:w="990" w:type="dxa"/>
             <w:gridSpan w:val="2"/>
             <w:tcBorders>
-              <w:bottom w:val="single" w:color="808080" w:sz="18" w:space="0"/>
+              <w:bottom w:val="single" w:sz="18" w:space="0" w:color="808080"/>
             </w:tcBorders>
-            <w:vAlign w:val="top"/>
-          </w:tcPr>
-          <w:p>
-            <w:pPr>
-              <w:pStyle w:val="7"/>
+          </w:tcPr>
+          <w:p>
+            <w:pPr>
+              <w:pStyle w:val="TableParagraph"/>
               <w:spacing w:before="0"/>
-              <w:ind w:left="0" w:leftChars="0" w:right="0" w:rightChars="0"/>
               <w:rPr>
                 <w:rFonts w:ascii="Times New Roman"/>
                 <w:sz w:val="14"/>
@@ -1105,15 +952,13 @@
             <w:tcW w:w="1103" w:type="dxa"/>
             <w:gridSpan w:val="2"/>
             <w:tcBorders>
-              <w:bottom w:val="single" w:color="808080" w:sz="18" w:space="0"/>
+              <w:bottom w:val="single" w:sz="18" w:space="0" w:color="808080"/>
             </w:tcBorders>
-            <w:vAlign w:val="top"/>
-          </w:tcPr>
-          <w:p>
-            <w:pPr>
-              <w:pStyle w:val="7"/>
+          </w:tcPr>
+          <w:p>
+            <w:pPr>
+              <w:pStyle w:val="TableParagraph"/>
               <w:spacing w:before="0"/>
-              <w:ind w:left="0" w:leftChars="0" w:right="0" w:rightChars="0"/>
               <w:rPr>
                 <w:rFonts w:ascii="Times New Roman"/>
                 <w:sz w:val="14"/>
@@ -1126,14 +971,12 @@
             <w:tcW w:w="1133" w:type="dxa"/>
             <w:gridSpan w:val="2"/>
             <w:tcBorders>
-              <w:bottom w:val="single" w:color="808080" w:sz="18" w:space="0"/>
+              <w:bottom w:val="single" w:sz="18" w:space="0" w:color="808080"/>
             </w:tcBorders>
-            <w:vAlign w:val="top"/>
-          </w:tcPr>
-          <w:p>
-            <w:pPr>
-              <w:pStyle w:val="7"/>
-              <w:ind w:left="0" w:leftChars="0" w:right="0" w:rightChars="0"/>
+          </w:tcPr>
+          <w:p>
+            <w:pPr>
+              <w:pStyle w:val="TableParagraph"/>
               <w:jc w:val="center"/>
               <w:rPr>
                 <w:b/>
@@ -1157,7 +1000,6 @@
             </w:r>
             <w:r>
               <w:rPr>
-                <w:rFonts w:hint="default"/>
                 <w:b/>
                 <w:sz w:val="15"/>
                 <w:lang w:val="en-IN"/>
@@ -1171,14 +1013,13 @@
             <w:tcW w:w="1110" w:type="dxa"/>
             <w:gridSpan w:val="2"/>
             <w:tcBorders>
-              <w:bottom w:val="single" w:color="808080" w:sz="18" w:space="0"/>
+              <w:bottom w:val="single" w:sz="18" w:space="0" w:color="808080"/>
             </w:tcBorders>
-            <w:vAlign w:val="top"/>
-          </w:tcPr>
-          <w:p>
-            <w:pPr>
-              <w:pStyle w:val="7"/>
-              <w:ind w:left="0" w:leftChars="0" w:right="34" w:rightChars="0"/>
+          </w:tcPr>
+          <w:p>
+            <w:pPr>
+              <w:pStyle w:val="TableParagraph"/>
+              <w:ind w:right="34"/>
               <w:jc w:val="center"/>
               <w:rPr>
                 <w:b/>
@@ -1202,7 +1043,6 @@
             </w:r>
             <w:r>
               <w:rPr>
-                <w:rFonts w:hint="default"/>
                 <w:b/>
                 <w:sz w:val="15"/>
                 <w:lang w:val="en-IN"/>
@@ -1215,14 +1055,13 @@
           <w:tcPr>
             <w:tcW w:w="1110" w:type="dxa"/>
             <w:tcBorders>
-              <w:bottom w:val="single" w:color="808080" w:sz="18" w:space="0"/>
+              <w:bottom w:val="single" w:sz="18" w:space="0" w:color="808080"/>
             </w:tcBorders>
-            <w:vAlign w:val="top"/>
-          </w:tcPr>
-          <w:p>
-            <w:pPr>
-              <w:pStyle w:val="7"/>
-              <w:ind w:left="53" w:leftChars="0" w:right="0" w:rightChars="0"/>
+          </w:tcPr>
+          <w:p>
+            <w:pPr>
+              <w:pStyle w:val="TableParagraph"/>
+              <w:ind w:left="53"/>
               <w:jc w:val="center"/>
               <w:rPr>
                 <w:b/>
@@ -1246,35 +1085,18 @@
             </w:r>
             <w:r>
               <w:rPr>
-                <w:rFonts w:hint="default"/>
-                <w:b/>
-                <w:sz w:val="15"/>
-                <w:lang w:val="en-IN"/>
-              </w:rPr>
-              <w:t xml:space="preserve">17000.0</w:t>
+                <w:b/>
+                <w:sz w:val="15"/>
+                <w:lang w:val="en-IN"/>
+              </w:rPr>
+              <w:t xml:space="preserve">12000.0</w:t>
             </w:r>
           </w:p>
         </w:tc>
       </w:tr>
       <w:tr>
-        <w:tblPrEx>
-          <w:tblBorders>
-            <w:top w:val="single" w:color="808080" w:sz="8" w:space="0"/>
-            <w:left w:val="single" w:color="808080" w:sz="8" w:space="0"/>
-            <w:bottom w:val="single" w:color="808080" w:sz="8" w:space="0"/>
-            <w:right w:val="single" w:color="808080" w:sz="8" w:space="0"/>
-            <w:insideH w:val="single" w:color="808080" w:sz="8" w:space="0"/>
-            <w:insideV w:val="single" w:color="808080" w:sz="8" w:space="0"/>
-          </w:tblBorders>
-          <w:tblCellMar>
-            <w:top w:w="0" w:type="dxa"/>
-            <w:left w:w="0" w:type="dxa"/>
-            <w:bottom w:w="0" w:type="dxa"/>
-            <w:right w:w="0" w:type="dxa"/>
-          </w:tblCellMar>
-        </w:tblPrEx>
         <w:trPr>
-          <w:trHeight w:val="625" w:hRule="atLeast"/>
+          <w:trHeight w:val="625"/>
         </w:trPr>
         <w:tc>
           <w:tcPr>
@@ -1282,12 +1104,12 @@
             <w:gridSpan w:val="7"/>
             <w:vMerge w:val="restart"/>
             <w:tcBorders>
-              <w:top w:val="single" w:color="808080" w:sz="18" w:space="0"/>
+              <w:top w:val="single" w:sz="18" w:space="0" w:color="808080"/>
             </w:tcBorders>
           </w:tcPr>
           <w:p>
             <w:pPr>
-              <w:pStyle w:val="7"/>
+              <w:pStyle w:val="TableParagraph"/>
               <w:spacing w:before="40"/>
               <w:ind w:left="52"/>
               <w:rPr>
@@ -1303,7 +1125,7 @@
           </w:p>
           <w:p>
             <w:pPr>
-              <w:pStyle w:val="7"/>
+              <w:pStyle w:val="TableParagraph"/>
               <w:spacing w:before="101"/>
               <w:ind w:left="52"/>
               <w:rPr>
@@ -1313,12 +1135,11 @@
             </w:pPr>
             <w:r>
               <w:rPr>
-                <w:rFonts w:hint="default"/>
-                <w:b/>
-                <w:sz w:val="15"/>
-                <w:lang w:val="en-IN"/>
-              </w:rPr>
-              <w:t xml:space="preserve">Seventeen Thousand only</w:t>
+                <w:b/>
+                <w:sz w:val="15"/>
+                <w:lang w:val="en-IN"/>
+              </w:rPr>
+              <w:t xml:space="preserve">Twelve Thousand only</w:t>
             </w:r>
           </w:p>
         </w:tc>
@@ -1327,12 +1148,12 @@
             <w:tcW w:w="5251" w:type="dxa"/>
             <w:gridSpan w:val="8"/>
             <w:tcBorders>
-              <w:top w:val="single" w:color="808080" w:sz="18" w:space="0"/>
+              <w:top w:val="single" w:sz="18" w:space="0" w:color="808080"/>
             </w:tcBorders>
           </w:tcPr>
           <w:p>
             <w:pPr>
-              <w:pStyle w:val="7"/>
+              <w:pStyle w:val="TableParagraph"/>
               <w:spacing w:before="40"/>
               <w:ind w:left="54"/>
               <w:rPr>
@@ -1350,7 +1171,7 @@
           </w:p>
           <w:p>
             <w:pPr>
-              <w:pStyle w:val="7"/>
+              <w:pStyle w:val="TableParagraph"/>
               <w:tabs>
                 <w:tab w:val="left" w:pos="4424"/>
               </w:tabs>
@@ -1363,14 +1184,24 @@
             </w:pPr>
             <w:r>
               <w:rPr>
-                <w:sz w:val="15"/>
-              </w:rPr>
-              <w:t>Sub</w:t>
-            </w:r>
-            <w:r>
-              <w:rPr>
-                <w:spacing w:val="5"/>
-                <w:sz w:val="15"/>
+                <w:spacing w:val="-3"/>
+                <w:sz w:val="15"/>
+              </w:rPr>
+              <w:t>Total</w:t>
+            </w:r>
+            <w:r>
+              <w:rPr>
+                <w:spacing w:val="-3"/>
+                <w:sz w:val="15"/>
+                <w:lang w:val="en-IN"/>
+              </w:rPr>
+              <w:t xml:space="preserve">                                                                                              </w:t>
+            </w:r>
+            <w:r>
+              <w:rPr>
+                <w:spacing w:val="-3"/>
+                <w:sz w:val="15"/>
+                <w:lang w:val="en-IN"/>
               </w:rPr>
               <w:t xml:space="preserve"> </w:t>
             </w:r>
@@ -1378,17 +1209,17 @@
               <w:rPr>
                 <w:spacing w:val="-3"/>
                 <w:sz w:val="15"/>
-              </w:rPr>
-              <w:t>Total</w:t>
-            </w:r>
-            <w:r>
-              <w:rPr>
-                <w:rFonts w:hint="default"/>
+                <w:lang w:val="en-IN"/>
+              </w:rPr>
+              <w:t xml:space="preserve"> </w:t>
+            </w:r>
+            <w:r>
+              <w:rPr>
                 <w:spacing w:val="-3"/>
                 <w:sz w:val="15"/>
                 <w:lang w:val="en-IN"/>
               </w:rPr>
-              <w:t xml:space="preserve">                                                                                                </w:t>
+              <w:t xml:space="preserve"> </w:t>
             </w:r>
             <w:r>
               <w:rPr>
@@ -1398,40 +1229,23 @@
             </w:r>
             <w:r>
               <w:rPr>
-                <w:rFonts w:hint="default"/>
-                <w:sz w:val="15"/>
-                <w:lang w:val="en-IN"/>
-              </w:rPr>
-              <w:t xml:space="preserve"> 17000.0</w:t>
+                <w:sz w:val="15"/>
+                <w:lang w:val="en-IN"/>
+              </w:rPr>
+              <w:t xml:space="preserve"> 12000.0</w:t>
             </w:r>
           </w:p>
         </w:tc>
       </w:tr>
       <w:tr>
-        <w:tblPrEx>
-          <w:tblBorders>
-            <w:top w:val="single" w:color="808080" w:sz="8" w:space="0"/>
-            <w:left w:val="single" w:color="808080" w:sz="8" w:space="0"/>
-            <w:bottom w:val="single" w:color="808080" w:sz="8" w:space="0"/>
-            <w:right w:val="single" w:color="808080" w:sz="8" w:space="0"/>
-            <w:insideH w:val="single" w:color="808080" w:sz="8" w:space="0"/>
-            <w:insideV w:val="single" w:color="808080" w:sz="8" w:space="0"/>
-          </w:tblBorders>
-          <w:tblCellMar>
-            <w:top w:w="0" w:type="dxa"/>
-            <w:left w:w="0" w:type="dxa"/>
-            <w:bottom w:w="0" w:type="dxa"/>
-            <w:right w:w="0" w:type="dxa"/>
-          </w:tblCellMar>
-        </w:tblPrEx>
         <w:trPr>
-          <w:trHeight w:val="595" w:hRule="atLeast"/>
+          <w:trHeight w:val="595"/>
         </w:trPr>
         <w:tc>
           <w:tcPr>
             <w:tcW w:w="5251" w:type="dxa"/>
             <w:gridSpan w:val="7"/>
-            <w:vMerge w:val="continue"/>
+            <w:vMerge/>
             <w:tcBorders>
               <w:top w:val="nil"/>
             </w:tcBorders>
@@ -1452,42 +1266,138 @@
           </w:tcPr>
           <w:p>
             <w:pPr>
-              <w:pStyle w:val="7"/>
+              <w:pStyle w:val="TableParagraph"/>
               <w:tabs>
                 <w:tab w:val="left" w:pos="4363"/>
               </w:tabs>
               <w:ind w:left="54"/>
               <w:rPr>
                 <w:b/>
-                <w:sz w:val="15"/>
-              </w:rPr>
-            </w:pPr>
-            <w:r>
-              <w:rPr>
-                <w:b/>
                 <w:spacing w:val="-3"/>
                 <w:sz w:val="15"/>
               </w:rPr>
+            </w:pPr>
+            <w:r>
+              <w:rPr>
+                <w:sz w:val="15"/>
+              </w:rPr>
+              <w:t>Received</w:t>
+            </w:r>
+            <w:r>
+              <w:rPr>
+                <w:sz w:val="15"/>
+                <w:lang w:val="en-IN"/>
+              </w:rPr>
+              <w:t xml:space="preserve">                                                                                  </w:t>
+            </w:r>
+            <w:r>
+              <w:rPr>
+                <w:sz w:val="15"/>
+                <w:lang w:val="en-IN"/>
+              </w:rPr>
+              <w:t xml:space="preserve"> </w:t>
+            </w:r>
+            <w:r>
+              <w:rPr>
+                <w:sz w:val="15"/>
+              </w:rPr>
+              <w:t>₹</w:t>
+            </w:r>
+            <w:r>
+              <w:rPr>
+                <w:spacing w:val="9"/>
+                <w:sz w:val="15"/>
+              </w:rPr>
+              <w:t xml:space="preserve"> </w:t>
+            </w:r>
+            <w:r>
+              <w:rPr>
+                <w:spacing w:val="9"/>
+                <w:sz w:val="15"/>
+                <w:lang w:val="en-IN"/>
+              </w:rPr>
+              <w:t xml:space="preserve">2000</w:t>
+            </w:r>
+          </w:p>
+          <w:p>
+            <w:pPr>
+              <w:pStyle w:val="TableParagraph"/>
+              <w:tabs>
+                <w:tab w:val="left" w:pos="4363"/>
+              </w:tabs>
+              <w:ind w:left="54"/>
+              <w:rPr>
+                <w:bCs/>
+                <w:spacing w:val="-3"/>
+                <w:sz w:val="15"/>
+              </w:rPr>
+            </w:pPr>
+            <w:r>
+              <w:rPr>
+                <w:bCs/>
+                <w:spacing w:val="-3"/>
+                <w:sz w:val="15"/>
+              </w:rPr>
               <w:t>Total</w:t>
             </w:r>
             <w:r>
               <w:rPr>
-                <w:b/>
+                <w:bCs/>
                 <w:spacing w:val="-3"/>
                 <w:sz w:val="15"/>
               </w:rPr>
-              <w:tab/>
-            </w:r>
-            <w:r>
-              <w:rPr>
-                <w:b/>
+              <w:t xml:space="preserve"> </w:t>
+            </w:r>
+            <w:r>
+              <w:rPr>
+                <w:bCs/>
+                <w:spacing w:val="-3"/>
+                <w:sz w:val="15"/>
+              </w:rPr>
+              <w:t xml:space="preserve">remain                                                                        </w:t>
+            </w:r>
+            <w:r>
+              <w:rPr>
+                <w:bCs/>
+                <w:spacing w:val="-3"/>
+                <w:sz w:val="15"/>
+              </w:rPr>
+              <w:t xml:space="preserve">  </w:t>
+            </w:r>
+            <w:r>
+              <w:rPr>
+                <w:bCs/>
+                <w:spacing w:val="-3"/>
+                <w:sz w:val="15"/>
+              </w:rPr>
+              <w:t xml:space="preserve">    </w:t>
+            </w:r>
+            <w:r>
+              <w:rPr>
+                <w:bCs/>
+                <w:spacing w:val="-3"/>
+                <w:sz w:val="15"/>
+              </w:rPr>
+              <w:t xml:space="preserve">    </w:t>
+            </w:r>
+            <w:r>
+              <w:rPr>
+                <w:bCs/>
+                <w:spacing w:val="-3"/>
+                <w:sz w:val="15"/>
+              </w:rPr>
+              <w:t xml:space="preserve">  </w:t>
+            </w:r>
+            <w:r>
+              <w:rPr>
+                <w:bCs/>
                 <w:sz w:val="15"/>
               </w:rPr>
               <w:t>₹</w:t>
             </w:r>
             <w:r>
               <w:rPr>
-                <w:b/>
+                <w:bCs/>
                 <w:spacing w:val="19"/>
                 <w:sz w:val="15"/>
               </w:rPr>
@@ -1495,90 +1405,24 @@
             </w:r>
             <w:r>
               <w:rPr>
-                <w:rFonts w:hint="default"/>
-                <w:b/>
-                <w:sz w:val="15"/>
-                <w:lang w:val="en-IN"/>
-              </w:rPr>
-              <w:t xml:space="preserve">17000.0</w:t>
-            </w:r>
-          </w:p>
-          <w:p>
-            <w:pPr>
-              <w:pStyle w:val="7"/>
-              <w:tabs>
-                <w:tab w:val="left" w:pos="4424"/>
-              </w:tabs>
-              <w:spacing w:before="101"/>
-              <w:ind w:left="54"/>
-              <w:rPr>
-                <w:sz w:val="15"/>
-              </w:rPr>
-            </w:pPr>
-            <w:r>
-              <w:rPr>
-                <w:sz w:val="15"/>
-              </w:rPr>
-              <w:t>Received</w:t>
-            </w:r>
-            <w:r>
-              <w:rPr>
-                <w:rFonts w:hint="default"/>
-                <w:sz w:val="15"/>
-                <w:lang w:val="en-IN"/>
-              </w:rPr>
-              <w:t xml:space="preserve">                                                                                           </w:t>
-            </w:r>
-            <w:r>
-              <w:rPr>
-                <w:sz w:val="15"/>
-              </w:rPr>
-              <w:t>₹</w:t>
-            </w:r>
-            <w:r>
-              <w:rPr>
-                <w:spacing w:val="9"/>
-                <w:sz w:val="15"/>
-              </w:rPr>
-              <w:t xml:space="preserve"> </w:t>
-            </w:r>
-            <w:r>
-              <w:rPr>
-                <w:rFonts w:hint="default"/>
-                <w:spacing w:val="9"/>
-                <w:sz w:val="15"/>
-                <w:lang w:val="en-IN"/>
-              </w:rPr>
-              <w:t xml:space="preserve">0</w:t>
+                <w:bCs/>
+                <w:sz w:val="15"/>
+                <w:lang w:val="en-IN"/>
+              </w:rPr>
+              <w:t xml:space="preserve">2570780.0</w:t>
             </w:r>
           </w:p>
         </w:tc>
       </w:tr>
       <w:tr>
-        <w:tblPrEx>
-          <w:tblBorders>
-            <w:top w:val="single" w:color="808080" w:sz="8" w:space="0"/>
-            <w:left w:val="single" w:color="808080" w:sz="8" w:space="0"/>
-            <w:bottom w:val="single" w:color="808080" w:sz="8" w:space="0"/>
-            <w:right w:val="single" w:color="808080" w:sz="8" w:space="0"/>
-            <w:insideH w:val="single" w:color="808080" w:sz="8" w:space="0"/>
-            <w:insideV w:val="single" w:color="808080" w:sz="8" w:space="0"/>
-          </w:tblBorders>
-          <w:tblCellMar>
-            <w:top w:w="0" w:type="dxa"/>
-            <w:left w:w="0" w:type="dxa"/>
-            <w:bottom w:w="0" w:type="dxa"/>
-            <w:right w:w="0" w:type="dxa"/>
-          </w:tblCellMar>
-        </w:tblPrEx>
         <w:trPr>
-          <w:trHeight w:val="370" w:hRule="atLeast"/>
+          <w:trHeight w:val="370"/>
         </w:trPr>
         <w:tc>
           <w:tcPr>
             <w:tcW w:w="5251" w:type="dxa"/>
             <w:gridSpan w:val="7"/>
-            <w:vMerge w:val="continue"/>
+            <w:vMerge/>
             <w:tcBorders>
               <w:top w:val="nil"/>
             </w:tcBorders>
@@ -1599,38 +1443,63 @@
           </w:tcPr>
           <w:p>
             <w:pPr>
-              <w:pStyle w:val="7"/>
+              <w:pStyle w:val="TableParagraph"/>
               <w:tabs>
                 <w:tab w:val="left" w:pos="4789"/>
               </w:tabs>
               <w:ind w:left="54"/>
               <w:rPr>
                 <w:b/>
-                <w:sz w:val="15"/>
-              </w:rPr>
-            </w:pPr>
-            <w:r>
-              <w:rPr>
+                <w:bCs/>
+                <w:sz w:val="15"/>
+              </w:rPr>
+            </w:pPr>
+            <w:r>
+              <w:rPr>
+                <w:b/>
+                <w:bCs/>
+                <w:sz w:val="15"/>
+              </w:rPr>
+              <w:t xml:space="preserve">Total </w:t>
+            </w:r>
+            <w:r>
+              <w:rPr>
+                <w:b/>
+                <w:bCs/>
                 <w:sz w:val="15"/>
               </w:rPr>
               <w:t>Balance</w:t>
             </w:r>
             <w:r>
               <w:rPr>
-                <w:rFonts w:hint="default"/>
-                <w:sz w:val="15"/>
-                <w:lang w:val="en-IN"/>
-              </w:rPr>
-              <w:t xml:space="preserve">                                                                                             </w:t>
-            </w:r>
-            <w:r>
-              <w:rPr>
+                <w:b/>
+                <w:bCs/>
+                <w:sz w:val="15"/>
+                <w:lang w:val="en-IN"/>
+              </w:rPr>
+              <w:t xml:space="preserve">                                                                         </w:t>
+            </w:r>
+            <w:r>
+              <w:rPr>
+                <w:b/>
+                <w:bCs/>
+                <w:sz w:val="15"/>
+                <w:lang w:val="en-IN"/>
+              </w:rPr>
+              <w:t xml:space="preserve"> </w:t>
+            </w:r>
+            <w:r>
+              <w:rPr>
+                <w:b/>
+                <w:bCs/>
                 <w:sz w:val="15"/>
               </w:rPr>
               <w:t>₹</w:t>
             </w:r>
             <w:r>
               <w:rPr>
+                <w:b/>
+                <w:bCs/>
                 <w:spacing w:val="10"/>
                 <w:sz w:val="15"/>
               </w:rPr>
@@ -1638,34 +1507,19 @@
             </w:r>
             <w:r>
               <w:rPr>
-                <w:rFonts w:hint="default"/>
-                <w:sz w:val="15"/>
-                <w:lang w:val="en-IN"/>
-              </w:rPr>
-              <w:t xml:space="preserve">17000.0</w:t>
+                <w:b/>
+                <w:bCs/>
+                <w:sz w:val="15"/>
+                <w:lang w:val="en-IN"/>
+              </w:rPr>
+              <w:t xml:space="preserve">2580780.0</w:t>
             </w:r>
           </w:p>
         </w:tc>
       </w:tr>
       <w:tr>
-        <w:tblPrEx>
-          <w:tblBorders>
-            <w:top w:val="single" w:color="808080" w:sz="8" w:space="0"/>
-            <w:left w:val="single" w:color="808080" w:sz="8" w:space="0"/>
-            <w:bottom w:val="single" w:color="808080" w:sz="8" w:space="0"/>
-            <w:right w:val="single" w:color="808080" w:sz="8" w:space="0"/>
-            <w:insideH w:val="single" w:color="808080" w:sz="8" w:space="0"/>
-            <w:insideV w:val="single" w:color="808080" w:sz="8" w:space="0"/>
-          </w:tblBorders>
-          <w:tblCellMar>
-            <w:top w:w="0" w:type="dxa"/>
-            <w:left w:w="0" w:type="dxa"/>
-            <w:bottom w:w="0" w:type="dxa"/>
-            <w:right w:w="0" w:type="dxa"/>
-          </w:tblCellMar>
-        </w:tblPrEx>
         <w:trPr>
-          <w:trHeight w:val="295" w:hRule="atLeast"/>
+          <w:trHeight w:val="295"/>
         </w:trPr>
         <w:tc>
           <w:tcPr>
@@ -1675,7 +1529,7 @@
           </w:tcPr>
           <w:p>
             <w:pPr>
-              <w:pStyle w:val="7"/>
+              <w:pStyle w:val="TableParagraph"/>
               <w:spacing w:before="9"/>
               <w:rPr>
                 <w:b/>
@@ -1685,7 +1539,7 @@
           </w:p>
           <w:p>
             <w:pPr>
-              <w:pStyle w:val="7"/>
+              <w:pStyle w:val="TableParagraph"/>
               <w:spacing w:before="0"/>
               <w:ind w:left="906" w:right="891"/>
               <w:jc w:val="center"/>
@@ -1711,7 +1565,7 @@
           </w:tcPr>
           <w:p>
             <w:pPr>
-              <w:pStyle w:val="7"/>
+              <w:pStyle w:val="TableParagraph"/>
               <w:spacing w:before="9"/>
               <w:rPr>
                 <w:b/>
@@ -1721,7 +1575,7 @@
           </w:p>
           <w:p>
             <w:pPr>
-              <w:pStyle w:val="7"/>
+              <w:pStyle w:val="TableParagraph"/>
               <w:spacing w:before="0"/>
               <w:ind w:left="320"/>
               <w:rPr>
@@ -1745,7 +1599,7 @@
           </w:tcPr>
           <w:p>
             <w:pPr>
-              <w:pStyle w:val="7"/>
+              <w:pStyle w:val="TableParagraph"/>
               <w:ind w:left="820" w:right="802"/>
               <w:jc w:val="center"/>
               <w:rPr>
@@ -1769,7 +1623,7 @@
           </w:tcPr>
           <w:p>
             <w:pPr>
-              <w:pStyle w:val="7"/>
+              <w:pStyle w:val="TableParagraph"/>
               <w:ind w:left="818" w:right="799"/>
               <w:jc w:val="center"/>
               <w:rPr>
@@ -1794,7 +1648,7 @@
           </w:tcPr>
           <w:p>
             <w:pPr>
-              <w:pStyle w:val="7"/>
+              <w:pStyle w:val="TableParagraph"/>
               <w:spacing w:before="9"/>
               <w:rPr>
                 <w:b/>
@@ -1804,7 +1658,7 @@
           </w:p>
           <w:p>
             <w:pPr>
-              <w:pStyle w:val="7"/>
+              <w:pStyle w:val="TableParagraph"/>
               <w:spacing w:before="0"/>
               <w:ind w:left="382"/>
               <w:rPr>
@@ -1823,30 +1677,14 @@
         </w:tc>
       </w:tr>
       <w:tr>
-        <w:tblPrEx>
-          <w:tblBorders>
-            <w:top w:val="single" w:color="808080" w:sz="8" w:space="0"/>
-            <w:left w:val="single" w:color="808080" w:sz="8" w:space="0"/>
-            <w:bottom w:val="single" w:color="808080" w:sz="8" w:space="0"/>
-            <w:right w:val="single" w:color="808080" w:sz="8" w:space="0"/>
-            <w:insideH w:val="single" w:color="808080" w:sz="8" w:space="0"/>
-            <w:insideV w:val="single" w:color="808080" w:sz="8" w:space="0"/>
-          </w:tblBorders>
-          <w:tblCellMar>
-            <w:top w:w="0" w:type="dxa"/>
-            <w:left w:w="0" w:type="dxa"/>
-            <w:bottom w:w="0" w:type="dxa"/>
-            <w:right w:w="0" w:type="dxa"/>
-          </w:tblCellMar>
-        </w:tblPrEx>
         <w:trPr>
-          <w:trHeight w:val="295" w:hRule="atLeast"/>
+          <w:trHeight w:val="295"/>
         </w:trPr>
         <w:tc>
           <w:tcPr>
             <w:tcW w:w="2566" w:type="dxa"/>
             <w:gridSpan w:val="2"/>
-            <w:vMerge w:val="continue"/>
+            <w:vMerge/>
             <w:tcBorders>
               <w:top w:val="nil"/>
             </w:tcBorders>
@@ -1864,7 +1702,7 @@
           <w:tcPr>
             <w:tcW w:w="1800" w:type="dxa"/>
             <w:gridSpan w:val="3"/>
-            <w:vMerge w:val="continue"/>
+            <w:vMerge/>
             <w:tcBorders>
               <w:top w:val="nil"/>
             </w:tcBorders>
@@ -1884,7 +1722,7 @@
           </w:tcPr>
           <w:p>
             <w:pPr>
-              <w:pStyle w:val="7"/>
+              <w:pStyle w:val="TableParagraph"/>
               <w:ind w:left="195"/>
               <w:rPr>
                 <w:b/>
@@ -1907,7 +1745,7 @@
           </w:tcPr>
           <w:p>
             <w:pPr>
-              <w:pStyle w:val="7"/>
+              <w:pStyle w:val="TableParagraph"/>
               <w:ind w:left="402"/>
               <w:rPr>
                 <w:b/>
@@ -1929,7 +1767,7 @@
           </w:tcPr>
           <w:p>
             <w:pPr>
-              <w:pStyle w:val="7"/>
+              <w:pStyle w:val="TableParagraph"/>
               <w:ind w:left="189"/>
               <w:rPr>
                 <w:b/>
@@ -1952,7 +1790,7 @@
           </w:tcPr>
           <w:p>
             <w:pPr>
-              <w:pStyle w:val="7"/>
+              <w:pStyle w:val="TableParagraph"/>
               <w:ind w:left="350"/>
               <w:rPr>
                 <w:b/>
@@ -1972,7 +1810,7 @@
           <w:tcPr>
             <w:tcW w:w="2040" w:type="dxa"/>
             <w:gridSpan w:val="2"/>
-            <w:vMerge w:val="continue"/>
+            <w:vMerge/>
             <w:tcBorders>
               <w:top w:val="nil"/>
             </w:tcBorders>
@@ -1988,47 +1826,29 @@
         </w:tc>
       </w:tr>
       <w:tr>
-        <w:tblPrEx>
-          <w:tblBorders>
-            <w:top w:val="single" w:color="808080" w:sz="8" w:space="0"/>
-            <w:left w:val="single" w:color="808080" w:sz="8" w:space="0"/>
-            <w:bottom w:val="single" w:color="808080" w:sz="8" w:space="0"/>
-            <w:right w:val="single" w:color="808080" w:sz="8" w:space="0"/>
-            <w:insideH w:val="single" w:color="808080" w:sz="8" w:space="0"/>
-            <w:insideV w:val="single" w:color="808080" w:sz="8" w:space="0"/>
-          </w:tblBorders>
-          <w:tblCellMar>
-            <w:top w:w="0" w:type="dxa"/>
-            <w:left w:w="0" w:type="dxa"/>
-            <w:bottom w:w="0" w:type="dxa"/>
-            <w:right w:w="0" w:type="dxa"/>
-          </w:tblCellMar>
-        </w:tblPrEx>
         <w:trPr>
-          <w:trHeight w:val="295" w:hRule="atLeast"/>
+          <w:trHeight w:val="295"/>
         </w:trPr>
         <w:tc>
           <w:tcPr>
             <w:tcW w:w="2566" w:type="dxa"/>
             <w:gridSpan w:val="2"/>
-            <w:vAlign w:val="top"/>
-          </w:tcPr>
-          <w:p>
-            <w:pPr>
-              <w:pStyle w:val="7"/>
-              <w:ind w:left="52" w:leftChars="0" w:right="0" w:rightChars="0"/>
-              <w:jc w:val="center"/>
-              <w:rPr>
-                <w:sz w:val="15"/>
-              </w:rPr>
-            </w:pPr>
-            <w:r>
-              <w:rPr>
-                <w:rFonts w:hint="default"/>
-                <w:sz w:val="15"/>
-                <w:lang w:val="en-IN"/>
-              </w:rPr>
-              <w:t xml:space="preserve">1111</w:t>
+          </w:tcPr>
+          <w:p>
+            <w:pPr>
+              <w:pStyle w:val="TableParagraph"/>
+              <w:ind w:left="52"/>
+              <w:jc w:val="center"/>
+              <w:rPr>
+                <w:sz w:val="15"/>
+              </w:rPr>
+            </w:pPr>
+            <w:r>
+              <w:rPr>
+                <w:sz w:val="15"/>
+                <w:lang w:val="en-IN"/>
+              </w:rPr>
+              <w:t xml:space="preserve">45623</w:t>
             </w:r>
           </w:p>
         </w:tc>
@@ -2036,12 +1856,10 @@
           <w:tcPr>
             <w:tcW w:w="1800" w:type="dxa"/>
             <w:gridSpan w:val="3"/>
-            <w:vAlign w:val="top"/>
-          </w:tcPr>
-          <w:p>
-            <w:pPr>
-              <w:pStyle w:val="7"/>
-              <w:ind w:left="0" w:leftChars="0" w:right="0" w:rightChars="0"/>
+          </w:tcPr>
+          <w:p>
+            <w:pPr>
+              <w:pStyle w:val="TableParagraph"/>
               <w:jc w:val="center"/>
               <w:rPr>
                 <w:sz w:val="15"/>
@@ -2055,31 +1873,28 @@
             </w:r>
             <w:r>
               <w:rPr>
-                <w:rFonts w:hint="default"/>
-                <w:sz w:val="15"/>
-                <w:lang w:val="en-IN"/>
-              </w:rPr>
-              <w:t xml:space="preserve">17000.0</w:t>
+                <w:sz w:val="15"/>
+                <w:lang w:val="en-IN"/>
+              </w:rPr>
+              <w:t xml:space="preserve">12000.0</w:t>
             </w:r>
           </w:p>
         </w:tc>
         <w:tc>
           <w:tcPr>
             <w:tcW w:w="690" w:type="dxa"/>
-            <w:vAlign w:val="top"/>
-          </w:tcPr>
-          <w:p>
-            <w:pPr>
-              <w:pStyle w:val="7"/>
-              <w:ind w:left="0" w:leftChars="0" w:right="34" w:rightChars="0"/>
-              <w:jc w:val="center"/>
-              <w:rPr>
-                <w:sz w:val="15"/>
-              </w:rPr>
-            </w:pPr>
-            <w:r>
-              <w:rPr>
-                <w:rFonts w:hint="default"/>
+          </w:tcPr>
+          <w:p>
+            <w:pPr>
+              <w:pStyle w:val="TableParagraph"/>
+              <w:ind w:right="34"/>
+              <w:jc w:val="center"/>
+              <w:rPr>
+                <w:sz w:val="15"/>
+              </w:rPr>
+            </w:pPr>
+            <w:r>
+              <w:rPr>
                 <w:sz w:val="15"/>
                 <w:lang w:val="en-IN"/>
               </w:rPr>
@@ -2091,12 +1906,10 @@
           <w:tcPr>
             <w:tcW w:w="1365" w:type="dxa"/>
             <w:gridSpan w:val="3"/>
-            <w:vAlign w:val="top"/>
-          </w:tcPr>
-          <w:p>
-            <w:pPr>
-              <w:pStyle w:val="7"/>
-              <w:ind w:left="0" w:leftChars="0" w:right="0" w:rightChars="0"/>
+          </w:tcPr>
+          <w:p>
+            <w:pPr>
+              <w:pStyle w:val="TableParagraph"/>
               <w:jc w:val="center"/>
               <w:rPr>
                 <w:sz w:val="15"/>
@@ -2110,7 +1923,6 @@
             </w:r>
             <w:r>
               <w:rPr>
-                <w:rFonts w:hint="default"/>
                 <w:sz w:val="15"/>
                 <w:lang w:val="en-IN"/>
               </w:rPr>
@@ -2121,20 +1933,17 @@
         <w:tc>
           <w:tcPr>
             <w:tcW w:w="728" w:type="dxa"/>
-            <w:vAlign w:val="top"/>
-          </w:tcPr>
-          <w:p>
-            <w:pPr>
-              <w:pStyle w:val="7"/>
-              <w:ind w:left="0" w:leftChars="0" w:right="0" w:rightChars="0"/>
-              <w:jc w:val="center"/>
-              <w:rPr>
-                <w:sz w:val="15"/>
-              </w:rPr>
-            </w:pPr>
-            <w:r>
-              <w:rPr>
-                <w:rFonts w:hint="default"/>
+          </w:tcPr>
+          <w:p>
+            <w:pPr>
+              <w:pStyle w:val="TableParagraph"/>
+              <w:jc w:val="center"/>
+              <w:rPr>
+                <w:sz w:val="15"/>
+              </w:rPr>
+            </w:pPr>
+            <w:r>
+              <w:rPr>
                 <w:sz w:val="15"/>
                 <w:lang w:val="en-IN"/>
               </w:rPr>
@@ -2146,12 +1955,10 @@
           <w:tcPr>
             <w:tcW w:w="1313" w:type="dxa"/>
             <w:gridSpan w:val="3"/>
-            <w:vAlign w:val="top"/>
-          </w:tcPr>
-          <w:p>
-            <w:pPr>
-              <w:pStyle w:val="7"/>
-              <w:ind w:left="0" w:leftChars="0" w:right="0" w:rightChars="0"/>
+          </w:tcPr>
+          <w:p>
+            <w:pPr>
+              <w:pStyle w:val="TableParagraph"/>
               <w:jc w:val="center"/>
               <w:rPr>
                 <w:sz w:val="15"/>
@@ -2165,7 +1972,6 @@
             </w:r>
             <w:r>
               <w:rPr>
-                <w:rFonts w:hint="default"/>
                 <w:sz w:val="15"/>
                 <w:lang w:val="en-IN"/>
               </w:rPr>
@@ -2177,12 +1983,10 @@
           <w:tcPr>
             <w:tcW w:w="2040" w:type="dxa"/>
             <w:gridSpan w:val="2"/>
-            <w:vAlign w:val="top"/>
-          </w:tcPr>
-          <w:p>
-            <w:pPr>
-              <w:pStyle w:val="7"/>
-              <w:ind w:left="0" w:leftChars="0" w:right="0" w:rightChars="0"/>
+          </w:tcPr>
+          <w:p>
+            <w:pPr>
+              <w:pStyle w:val="TableParagraph"/>
               <w:jc w:val="center"/>
               <w:rPr>
                 <w:sz w:val="15"/>
@@ -2196,7 +2000,6 @@
             </w:r>
             <w:r>
               <w:rPr>
-                <w:rFonts w:hint="default"/>
                 <w:sz w:val="15"/>
                 <w:lang w:val="en-IN"/>
               </w:rPr>
@@ -2206,35 +2009,18 @@
         </w:tc>
       </w:tr>
       <w:tr>
-        <w:tblPrEx>
-          <w:tblBorders>
-            <w:top w:val="single" w:color="808080" w:sz="8" w:space="0"/>
-            <w:left w:val="single" w:color="808080" w:sz="8" w:space="0"/>
-            <w:bottom w:val="single" w:color="808080" w:sz="8" w:space="0"/>
-            <w:right w:val="single" w:color="808080" w:sz="8" w:space="0"/>
-            <w:insideH w:val="single" w:color="808080" w:sz="8" w:space="0"/>
-            <w:insideV w:val="single" w:color="808080" w:sz="8" w:space="0"/>
-          </w:tblBorders>
-          <w:tblCellMar>
-            <w:top w:w="0" w:type="dxa"/>
-            <w:left w:w="0" w:type="dxa"/>
-            <w:bottom w:w="0" w:type="dxa"/>
-            <w:right w:w="0" w:type="dxa"/>
-          </w:tblCellMar>
-        </w:tblPrEx>
         <w:trPr>
-          <w:trHeight w:val="282" w:hRule="atLeast"/>
+          <w:trHeight w:val="282"/>
         </w:trPr>
         <w:tc>
           <w:tcPr>
             <w:tcW w:w="2566" w:type="dxa"/>
             <w:gridSpan w:val="2"/>
-            <w:vAlign w:val="top"/>
-          </w:tcPr>
-          <w:p>
-            <w:pPr>
-              <w:pStyle w:val="7"/>
-              <w:ind w:left="0" w:leftChars="0" w:right="35" w:rightChars="0"/>
+          </w:tcPr>
+          <w:p>
+            <w:pPr>
+              <w:pStyle w:val="TableParagraph"/>
+              <w:ind w:right="35"/>
               <w:jc w:val="right"/>
               <w:rPr>
                 <w:b/>
@@ -2254,21 +2040,18 @@
           <w:tcPr>
             <w:tcW w:w="1800" w:type="dxa"/>
             <w:gridSpan w:val="3"/>
-            <w:vAlign w:val="top"/>
-          </w:tcPr>
-          <w:p>
-            <w:pPr>
-              <w:pStyle w:val="7"/>
-              <w:ind w:left="0" w:leftChars="0" w:right="0" w:rightChars="0"/>
-              <w:jc w:val="center"/>
-              <w:rPr>
-                <w:b/>
-                <w:sz w:val="15"/>
-              </w:rPr>
-            </w:pPr>
-            <w:r>
-              <w:rPr>
-                <w:rFonts w:hint="default"/>
+          </w:tcPr>
+          <w:p>
+            <w:pPr>
+              <w:pStyle w:val="TableParagraph"/>
+              <w:jc w:val="center"/>
+              <w:rPr>
+                <w:b/>
+                <w:sz w:val="15"/>
+              </w:rPr>
+            </w:pPr>
+            <w:r>
+              <w:rPr>
                 <w:b/>
                 <w:sz w:val="15"/>
                 <w:lang w:val="en-IN"/>
@@ -2280,13 +2063,11 @@
         <w:tc>
           <w:tcPr>
             <w:tcW w:w="690" w:type="dxa"/>
-            <w:vAlign w:val="top"/>
-          </w:tcPr>
-          <w:p>
-            <w:pPr>
-              <w:pStyle w:val="7"/>
+          </w:tcPr>
+          <w:p>
+            <w:pPr>
+              <w:pStyle w:val="TableParagraph"/>
               <w:spacing w:before="0"/>
-              <w:ind w:left="0" w:leftChars="0" w:right="0" w:rightChars="0"/>
               <w:rPr>
                 <w:rFonts w:ascii="Times New Roman"/>
                 <w:sz w:val="14"/>
@@ -2299,14 +2080,12 @@
             <w:tcW w:w="1365" w:type="dxa"/>
             <w:gridSpan w:val="3"/>
             <w:tcBorders>
-              <w:bottom w:val="single" w:color="808080" w:sz="18" w:space="0"/>
+              <w:bottom w:val="single" w:sz="18" w:space="0" w:color="808080"/>
             </w:tcBorders>
-            <w:vAlign w:val="top"/>
-          </w:tcPr>
-          <w:p>
-            <w:pPr>
-              <w:pStyle w:val="7"/>
-              <w:ind w:left="0" w:leftChars="0" w:right="0" w:rightChars="0"/>
+          </w:tcPr>
+          <w:p>
+            <w:pPr>
+              <w:pStyle w:val="TableParagraph"/>
               <w:jc w:val="center"/>
               <w:rPr>
                 <w:b/>
@@ -2322,7 +2101,6 @@
             </w:r>
             <w:r>
               <w:rPr>
-                <w:rFonts w:hint="default"/>
                 <w:b/>
                 <w:sz w:val="15"/>
                 <w:lang w:val="en-IN"/>
@@ -2335,15 +2113,13 @@
           <w:tcPr>
             <w:tcW w:w="728" w:type="dxa"/>
             <w:tcBorders>
-              <w:bottom w:val="single" w:color="808080" w:sz="18" w:space="0"/>
+              <w:bottom w:val="single" w:sz="18" w:space="0" w:color="808080"/>
             </w:tcBorders>
-            <w:vAlign w:val="top"/>
-          </w:tcPr>
-          <w:p>
-            <w:pPr>
-              <w:pStyle w:val="7"/>
+          </w:tcPr>
+          <w:p>
+            <w:pPr>
+              <w:pStyle w:val="TableParagraph"/>
               <w:spacing w:before="0"/>
-              <w:ind w:left="0" w:leftChars="0" w:right="0" w:rightChars="0"/>
               <w:rPr>
                 <w:rFonts w:ascii="Times New Roman"/>
                 <w:sz w:val="14"/>
@@ -2356,14 +2132,12 @@
             <w:tcW w:w="1313" w:type="dxa"/>
             <w:gridSpan w:val="3"/>
             <w:tcBorders>
-              <w:bottom w:val="single" w:color="808080" w:sz="18" w:space="0"/>
+              <w:bottom w:val="single" w:sz="18" w:space="0" w:color="808080"/>
             </w:tcBorders>
-            <w:vAlign w:val="top"/>
-          </w:tcPr>
-          <w:p>
-            <w:pPr>
-              <w:pStyle w:val="7"/>
-              <w:ind w:left="0" w:leftChars="0" w:right="0" w:rightChars="0"/>
+          </w:tcPr>
+          <w:p>
+            <w:pPr>
+              <w:pStyle w:val="TableParagraph"/>
               <w:jc w:val="center"/>
               <w:rPr>
                 <w:b/>
@@ -2379,7 +2153,6 @@
             </w:r>
             <w:r>
               <w:rPr>
-                <w:rFonts w:hint="default"/>
                 <w:b/>
                 <w:sz w:val="15"/>
                 <w:lang w:val="en-IN"/>
@@ -2393,14 +2166,12 @@
             <w:tcW w:w="2040" w:type="dxa"/>
             <w:gridSpan w:val="2"/>
             <w:tcBorders>
-              <w:bottom w:val="single" w:color="808080" w:sz="18" w:space="0"/>
+              <w:bottom w:val="single" w:sz="18" w:space="0" w:color="808080"/>
             </w:tcBorders>
-            <w:vAlign w:val="top"/>
-          </w:tcPr>
-          <w:p>
-            <w:pPr>
-              <w:pStyle w:val="7"/>
-              <w:ind w:left="0" w:leftChars="0" w:right="0" w:rightChars="0"/>
+          </w:tcPr>
+          <w:p>
+            <w:pPr>
+              <w:pStyle w:val="TableParagraph"/>
               <w:jc w:val="center"/>
               <w:rPr>
                 <w:b/>
@@ -2416,7 +2187,6 @@
             </w:r>
             <w:r>
               <w:rPr>
-                <w:rFonts w:hint="default"/>
                 <w:b/>
                 <w:sz w:val="15"/>
                 <w:lang w:val="en-IN"/>
@@ -2427,24 +2197,8 @@
         </w:tc>
       </w:tr>
       <w:tr>
-        <w:tblPrEx>
-          <w:tblBorders>
-            <w:top w:val="single" w:color="808080" w:sz="8" w:space="0"/>
-            <w:left w:val="single" w:color="808080" w:sz="8" w:space="0"/>
-            <w:bottom w:val="single" w:color="808080" w:sz="8" w:space="0"/>
-            <w:right w:val="single" w:color="808080" w:sz="8" w:space="0"/>
-            <w:insideH w:val="single" w:color="808080" w:sz="8" w:space="0"/>
-            <w:insideV w:val="single" w:color="808080" w:sz="8" w:space="0"/>
-          </w:tblBorders>
-          <w:tblCellMar>
-            <w:top w:w="0" w:type="dxa"/>
-            <w:left w:w="0" w:type="dxa"/>
-            <w:bottom w:w="0" w:type="dxa"/>
-            <w:right w:w="0" w:type="dxa"/>
-          </w:tblCellMar>
-        </w:tblPrEx>
         <w:trPr>
-          <w:trHeight w:val="778" w:hRule="atLeast"/>
+          <w:trHeight w:val="778"/>
         </w:trPr>
         <w:tc>
           <w:tcPr>
@@ -2453,7 +2207,7 @@
           </w:tcPr>
           <w:p>
             <w:pPr>
-              <w:pStyle w:val="7"/>
+              <w:pStyle w:val="TableParagraph"/>
               <w:spacing w:before="33"/>
               <w:ind w:left="52"/>
               <w:rPr>
@@ -2471,7 +2225,7 @@
           </w:p>
           <w:p>
             <w:pPr>
-              <w:pStyle w:val="7"/>
+              <w:pStyle w:val="TableParagraph"/>
               <w:spacing w:before="101"/>
               <w:ind w:left="52"/>
               <w:rPr>
@@ -2491,17 +2245,16 @@
             <w:tcW w:w="5251" w:type="dxa"/>
             <w:gridSpan w:val="8"/>
             <w:tcBorders>
-              <w:top w:val="single" w:color="808080" w:sz="18" w:space="0"/>
+              <w:top w:val="single" w:sz="18" w:space="0" w:color="808080"/>
             </w:tcBorders>
           </w:tcPr>
           <w:p>
             <w:pPr>
-              <w:pStyle w:val="7"/>
+              <w:pStyle w:val="TableParagraph"/>
               <w:spacing w:before="48"/>
               <w:ind w:left="1905" w:right="1888"/>
               <w:jc w:val="center"/>
               <w:rPr>
-                <w:rFonts w:hint="default"/>
                 <w:sz w:val="18"/>
                 <w:szCs w:val="18"/>
                 <w:lang w:val="en-IN"/>
@@ -2516,7 +2269,6 @@
             </w:r>
             <w:r>
               <w:rPr>
-                <w:rFonts w:hint="default"/>
                 <w:sz w:val="18"/>
                 <w:szCs w:val="18"/>
                 <w:lang w:val="en-IN"/>
@@ -2526,7 +2278,7 @@
           </w:p>
           <w:p>
             <w:pPr>
-              <w:pStyle w:val="7"/>
+              <w:pStyle w:val="TableParagraph"/>
               <w:spacing w:before="0"/>
               <w:rPr>
                 <w:b/>
@@ -2537,19 +2289,17 @@
           </w:p>
           <w:p>
             <w:pPr>
-              <w:pStyle w:val="7"/>
+              <w:pStyle w:val="TableParagraph"/>
               <w:spacing w:before="6"/>
               <w:rPr>
                 <w:b/>
                 <w:sz w:val="28"/>
               </w:rPr>
             </w:pPr>
-            <w:bookmarkStart w:id="0" w:name="_GoBack"/>
-            <w:bookmarkEnd w:id="0"/>
-          </w:p>
-          <w:p>
-            <w:pPr>
-              <w:pStyle w:val="7"/>
+          </w:p>
+          <w:p>
+            <w:pPr>
+              <w:pStyle w:val="TableParagraph"/>
               <w:spacing w:before="0"/>
               <w:ind w:left="1905" w:right="1886"/>
               <w:jc w:val="center"/>
@@ -2572,29 +2322,23 @@
       <w:type w:val="continuous"/>
       <w:pgSz w:w="11900" w:h="16840"/>
       <w:pgMar w:top="660" w:right="560" w:bottom="280" w:left="600" w:header="720" w:footer="720" w:gutter="0"/>
-      <w:cols w:space="720" w:num="1"/>
+      <w:cols w:space="720"/>
     </w:sectPr>
   </w:body>
 </w:document>
 </file>
 
 <file path=word/endnotes.xml><?xml version="1.0" encoding="utf-8"?>
-<w:endnotes xmlns:wpc="http://schemas.microsoft.com/office/word/2010/wordprocessingCanvas" xmlns:mc="http://schemas.openxmlformats.org/markup-compatibility/2006" xmlns:o="urn:schemas-microsoft-com:office:office" xmlns:r="http://schemas.openxmlformats.org/officeDocument/2006/relationships" xmlns:m="http://schemas.openxmlformats.org/officeDocument/2006/math" xmlns:v="urn:schemas-microsoft-com:vml" xmlns:wp14="http://schemas.microsoft.com/office/word/2010/wordprocessingDrawing" xmlns:wp="http://schemas.openxmlformats.org/drawingml/2006/wordprocessingDrawing" xmlns:w="http://schemas.openxmlformats.org/wordprocessingml/2006/main" xmlns:w14="http://schemas.microsoft.com/office/word/2010/wordml" xmlns:w15="http://schemas.microsoft.com/office/word/2012/wordml" xmlns:w10="urn:schemas-microsoft-com:office:word" xmlns:wpg="http://schemas.microsoft.com/office/word/2010/wordprocessingGroup" xmlns:wpi="http://schemas.microsoft.com/office/word/2010/wordprocessingInk" xmlns:wne="http://schemas.microsoft.com/office/word/2006/wordml" xmlns:wps="http://schemas.microsoft.com/office/word/2010/wordprocessingShape" xmlns:wpsCustomData="http://www.wps.cn/officeDocument/2013/wpsCustomData" mc:Ignorable="w14 w15 wp14">
-  <w:endnote w:type="separator" w:id="0">
+<w:endnotes xmlns:wpc="http://schemas.microsoft.com/office/word/2010/wordprocessingCanvas" xmlns:cx="http://schemas.microsoft.com/office/drawing/2014/chartex" xmlns:cx1="http://schemas.microsoft.com/office/drawing/2015/9/8/chartex" xmlns:cx2="http://schemas.microsoft.com/office/drawing/2015/10/21/chartex" xmlns:cx3="http://schemas.microsoft.com/office/drawing/2016/5/9/chartex" xmlns:cx4="http://schemas.microsoft.com/office/drawing/2016/5/10/chartex" xmlns:cx5="http://schemas.microsoft.com/office/drawing/2016/5/11/chartex" xmlns:cx6="http://schemas.microsoft.com/office/drawing/2016/5/12/chartex" xmlns:cx7="http://schemas.microsoft.com/office/drawing/2016/5/13/chartex" xmlns:cx8="http://schemas.microsoft.com/office/drawing/2016/5/14/chartex" xmlns:mc="http://schemas.openxmlformats.org/markup-compatibility/2006" xmlns:aink="http://schemas.microsoft.com/office/drawing/2016/ink" xmlns:am3d="http://schemas.microsoft.com/office/drawing/2017/model3d" xmlns:o="urn:schemas-microsoft-com:office:office" xmlns:r="http://schemas.openxmlformats.org/officeDocument/2006/relationships" xmlns:m="http://schemas.openxmlformats.org/officeDocument/2006/math" xmlns:v="urn:schemas-microsoft-com:vml" xmlns:wp14="http://schemas.microsoft.com/office/word/2010/wordprocessingDrawing" xmlns:wp="http://schemas.openxmlformats.org/drawingml/2006/wordprocessingDrawing" xmlns:w10="urn:schemas-microsoft-com:office:word" xmlns:w="http://schemas.openxmlformats.org/wordprocessingml/2006/main" xmlns:w14="http://schemas.microsoft.com/office/word/2010/wordml" xmlns:w15="http://schemas.microsoft.com/office/word/2012/wordml" xmlns:w16cex="http://schemas.microsoft.com/office/word/2018/wordml/cex" xmlns:w16cid="http://schemas.microsoft.com/office/word/2016/wordml/cid" xmlns:w16="http://schemas.microsoft.com/office/word/2018/wordml" xmlns:w16sdtdh="http://schemas.microsoft.com/office/word/2020/wordml/sdtdatahash" xmlns:w16se="http://schemas.microsoft.com/office/word/2015/wordml/symex" xmlns:wpg="http://schemas.microsoft.com/office/word/2010/wordprocessingGroup" xmlns:wpi="http://schemas.microsoft.com/office/word/2010/wordprocessingInk" xmlns:wne="http://schemas.microsoft.com/office/word/2006/wordml" xmlns:wps="http://schemas.microsoft.com/office/word/2010/wordprocessingShape" mc:Ignorable="w14 w15 w16se w16cid w16 w16cex w16sdtdh wp14">
+  <w:endnote w:type="separator" w:id="-1">
     <w:p>
-      <w:pPr>
-        <w:spacing w:line="240" w:lineRule="auto"/>
-      </w:pPr>
       <w:r>
         <w:separator/>
       </w:r>
     </w:p>
   </w:endnote>
-  <w:endnote w:type="continuationSeparator" w:id="1">
+  <w:endnote w:type="continuationSeparator" w:id="0">
     <w:p>
-      <w:pPr>
-        <w:spacing w:line="240" w:lineRule="auto"/>
-      </w:pPr>
       <w:r>
         <w:continuationSeparator/>
       </w:r>
@@ -2604,22 +2348,16 @@
 </file>
 
 <file path=word/footnotes.xml><?xml version="1.0" encoding="utf-8"?>
-<w:footnotes xmlns:wpc="http://schemas.microsoft.com/office/word/2010/wordprocessingCanvas" xmlns:mc="http://schemas.openxmlformats.org/markup-compatibility/2006" xmlns:o="urn:schemas-microsoft-com:office:office" xmlns:r="http://schemas.openxmlformats.org/officeDocument/2006/relationships" xmlns:m="http://schemas.openxmlformats.org/officeDocument/2006/math" xmlns:v="urn:schemas-microsoft-com:vml" xmlns:wp14="http://schemas.microsoft.com/office/word/2010/wordprocessingDrawing" xmlns:wp="http://schemas.openxmlformats.org/drawingml/2006/wordprocessingDrawing" xmlns:w="http://schemas.openxmlformats.org/wordprocessingml/2006/main" xmlns:w14="http://schemas.microsoft.com/office/word/2010/wordml" xmlns:w15="http://schemas.microsoft.com/office/word/2012/wordml" xmlns:w10="urn:schemas-microsoft-com:office:word" xmlns:wpg="http://schemas.microsoft.com/office/word/2010/wordprocessingGroup" xmlns:wpi="http://schemas.microsoft.com/office/word/2010/wordprocessingInk" xmlns:wne="http://schemas.microsoft.com/office/word/2006/wordml" xmlns:wps="http://schemas.microsoft.com/office/word/2010/wordprocessingShape" xmlns:wpsCustomData="http://www.wps.cn/officeDocument/2013/wpsCustomData" mc:Ignorable="w14 w15 wp14">
-  <w:footnote w:type="separator" w:id="0">
+<w:footnotes xmlns:wpc="http://schemas.microsoft.com/office/word/2010/wordprocessingCanvas" xmlns:cx="http://schemas.microsoft.com/office/drawing/2014/chartex" xmlns:cx1="http://schemas.microsoft.com/office/drawing/2015/9/8/chartex" xmlns:cx2="http://schemas.microsoft.com/office/drawing/2015/10/21/chartex" xmlns:cx3="http://schemas.microsoft.com/office/drawing/2016/5/9/chartex" xmlns:cx4="http://schemas.microsoft.com/office/drawing/2016/5/10/chartex" xmlns:cx5="http://schemas.microsoft.com/office/drawing/2016/5/11/chartex" xmlns:cx6="http://schemas.microsoft.com/office/drawing/2016/5/12/chartex" xmlns:cx7="http://schemas.microsoft.com/office/drawing/2016/5/13/chartex" xmlns:cx8="http://schemas.microsoft.com/office/drawing/2016/5/14/chartex" xmlns:mc="http://schemas.openxmlformats.org/markup-compatibility/2006" xmlns:aink="http://schemas.microsoft.com/office/drawing/2016/ink" xmlns:am3d="http://schemas.microsoft.com/office/drawing/2017/model3d" xmlns:o="urn:schemas-microsoft-com:office:office" xmlns:r="http://schemas.openxmlformats.org/officeDocument/2006/relationships" xmlns:m="http://schemas.openxmlformats.org/officeDocument/2006/math" xmlns:v="urn:schemas-microsoft-com:vml" xmlns:wp14="http://schemas.microsoft.com/office/word/2010/wordprocessingDrawing" xmlns:wp="http://schemas.openxmlformats.org/drawingml/2006/wordprocessingDrawing" xmlns:w10="urn:schemas-microsoft-com:office:word" xmlns:w="http://schemas.openxmlformats.org/wordprocessingml/2006/main" xmlns:w14="http://schemas.microsoft.com/office/word/2010/wordml" xmlns:w15="http://schemas.microsoft.com/office/word/2012/wordml" xmlns:w16cex="http://schemas.microsoft.com/office/word/2018/wordml/cex" xmlns:w16cid="http://schemas.microsoft.com/office/word/2016/wordml/cid" xmlns:w16="http://schemas.microsoft.com/office/word/2018/wordml" xmlns:w16sdtdh="http://schemas.microsoft.com/office/word/2020/wordml/sdtdatahash" xmlns:w16se="http://schemas.microsoft.com/office/word/2015/wordml/symex" xmlns:wpg="http://schemas.microsoft.com/office/word/2010/wordprocessingGroup" xmlns:wpi="http://schemas.microsoft.com/office/word/2010/wordprocessingInk" xmlns:wne="http://schemas.microsoft.com/office/word/2006/wordml" xmlns:wps="http://schemas.microsoft.com/office/word/2010/wordprocessingShape" mc:Ignorable="w14 w15 w16se w16cid w16 w16cex w16sdtdh wp14">
+  <w:footnote w:type="separator" w:id="-1">
     <w:p>
-      <w:pPr>
-        <w:spacing w:before="0" w:after="0" w:line="240" w:lineRule="auto"/>
-      </w:pPr>
       <w:r>
         <w:separator/>
       </w:r>
     </w:p>
   </w:footnote>
-  <w:footnote w:type="continuationSeparator" w:id="1">
+  <w:footnote w:type="continuationSeparator" w:id="0">
     <w:p>
-      <w:pPr>
-        <w:spacing w:before="0" w:after="0" w:line="240" w:lineRule="auto"/>
-      </w:pPr>
       <w:r>
         <w:continuationSeparator/>
       </w:r>
@@ -2629,297 +2367,334 @@
 </file>
 
 <file path=word/styles.xml><?xml version="1.0" encoding="utf-8"?>
-<w:styles xmlns:mc="http://schemas.openxmlformats.org/markup-compatibility/2006" xmlns:o="urn:schemas-microsoft-com:office:office" xmlns:r="http://schemas.openxmlformats.org/officeDocument/2006/relationships" xmlns:m="http://schemas.openxmlformats.org/officeDocument/2006/math" xmlns:v="urn:schemas-microsoft-com:vml" xmlns:w="http://schemas.openxmlformats.org/wordprocessingml/2006/main" xmlns:w14="http://schemas.microsoft.com/office/word/2010/wordml" xmlns:w10="urn:schemas-microsoft-com:office:word" xmlns:sl="http://schemas.openxmlformats.org/schemaLibrary/2006/main" xmlns:wpsCustomData="http://www.wps.cn/officeDocument/2013/wpsCustomData" mc:Ignorable="w14">
+<w:styles xmlns:mc="http://schemas.openxmlformats.org/markup-compatibility/2006" xmlns:r="http://schemas.openxmlformats.org/officeDocument/2006/relationships" xmlns:w="http://schemas.openxmlformats.org/wordprocessingml/2006/main" xmlns:w14="http://schemas.microsoft.com/office/word/2010/wordml" xmlns:w15="http://schemas.microsoft.com/office/word/2012/wordml" xmlns:w16cex="http://schemas.microsoft.com/office/word/2018/wordml/cex" xmlns:w16cid="http://schemas.microsoft.com/office/word/2016/wordml/cid" xmlns:w16="http://schemas.microsoft.com/office/word/2018/wordml" xmlns:w16sdtdh="http://schemas.microsoft.com/office/word/2020/wordml/sdtdatahash" xmlns:w16se="http://schemas.microsoft.com/office/word/2015/wordml/symex" mc:Ignorable="w14 w15 w16se w16cid w16 w16cex w16sdtdh">
   <w:docDefaults>
     <w:rPrDefault>
       <w:rPr>
-        <w:rFonts w:asciiTheme="minorHAnsi" w:hAnsiTheme="minorHAnsi" w:eastAsiaTheme="minorHAnsi" w:cstheme="minorBidi"/>
+        <w:rFonts w:asciiTheme="minorHAnsi" w:eastAsiaTheme="minorHAnsi" w:hAnsiTheme="minorHAnsi" w:cstheme="minorBidi"/>
+        <w:lang w:val="en-IN" w:eastAsia="en-IN" w:bidi="ar-SA"/>
       </w:rPr>
     </w:rPrDefault>
     <w:pPrDefault/>
   </w:docDefaults>
-  <w:latentStyles w:count="260" w:defQFormat="0" w:defUnhideWhenUsed="1" w:defSemiHidden="1" w:defUIPriority="99" w:defLockedState="0">
-    <w:lsdException w:qFormat="1" w:unhideWhenUsed="0" w:uiPriority="1" w:semiHidden="0" w:name="Normal"/>
-    <w:lsdException w:qFormat="1" w:unhideWhenUsed="0" w:uiPriority="0" w:semiHidden="0" w:name="heading 1"/>
-    <w:lsdException w:qFormat="1" w:uiPriority="0" w:name="heading 2"/>
-    <w:lsdException w:qFormat="1" w:uiPriority="0" w:name="heading 3"/>
-    <w:lsdException w:qFormat="1" w:uiPriority="0" w:name="heading 4"/>
-    <w:lsdException w:qFormat="1" w:uiPriority="0" w:name="heading 5"/>
-    <w:lsdException w:qFormat="1" w:uiPriority="0" w:name="heading 6"/>
-    <w:lsdException w:qFormat="1" w:uiPriority="0" w:name="heading 7"/>
-    <w:lsdException w:qFormat="1" w:uiPriority="0" w:name="heading 8"/>
-    <w:lsdException w:qFormat="1" w:uiPriority="0" w:name="heading 9"/>
-    <w:lsdException w:unhideWhenUsed="0" w:uiPriority="0" w:semiHidden="0" w:name="index 1"/>
-    <w:lsdException w:unhideWhenUsed="0" w:uiPriority="0" w:semiHidden="0" w:name="index 2"/>
-    <w:lsdException w:unhideWhenUsed="0" w:uiPriority="0" w:semiHidden="0" w:name="index 3"/>
-    <w:lsdException w:unhideWhenUsed="0" w:uiPriority="0" w:semiHidden="0" w:name="index 4"/>
-    <w:lsdException w:unhideWhenUsed="0" w:uiPriority="0" w:semiHidden="0" w:name="index 5"/>
-    <w:lsdException w:unhideWhenUsed="0" w:uiPriority="0" w:semiHidden="0" w:name="index 6"/>
-    <w:lsdException w:unhideWhenUsed="0" w:uiPriority="0" w:semiHidden="0" w:name="index 7"/>
-    <w:lsdException w:unhideWhenUsed="0" w:uiPriority="0" w:semiHidden="0" w:name="index 8"/>
-    <w:lsdException w:unhideWhenUsed="0" w:uiPriority="0" w:semiHidden="0" w:name="index 9"/>
-    <w:lsdException w:unhideWhenUsed="0" w:uiPriority="0" w:semiHidden="0" w:name="toc 1"/>
-    <w:lsdException w:unhideWhenUsed="0" w:uiPriority="0" w:semiHidden="0" w:name="toc 2"/>
-    <w:lsdException w:unhideWhenUsed="0" w:uiPriority="0" w:semiHidden="0" w:name="toc 3"/>
-    <w:lsdException w:unhideWhenUsed="0" w:uiPriority="0" w:semiHidden="0" w:name="toc 4"/>
-    <w:lsdException w:unhideWhenUsed="0" w:uiPriority="0" w:semiHidden="0" w:name="toc 5"/>
-    <w:lsdException w:unhideWhenUsed="0" w:uiPriority="0" w:semiHidden="0" w:name="toc 6"/>
-    <w:lsdException w:unhideWhenUsed="0" w:uiPriority="0" w:semiHidden="0" w:name="toc 7"/>
-    <w:lsdException w:unhideWhenUsed="0" w:uiPriority="0" w:semiHidden="0" w:name="toc 8"/>
-    <w:lsdException w:unhideWhenUsed="0" w:uiPriority="0" w:semiHidden="0" w:name="toc 9"/>
-    <w:lsdException w:unhideWhenUsed="0" w:uiPriority="0" w:semiHidden="0" w:name="Normal Indent"/>
-    <w:lsdException w:unhideWhenUsed="0" w:uiPriority="0" w:semiHidden="0" w:name="footnote text"/>
-    <w:lsdException w:unhideWhenUsed="0" w:uiPriority="0" w:semiHidden="0" w:name="annotation text"/>
-    <w:lsdException w:unhideWhenUsed="0" w:uiPriority="0" w:semiHidden="0" w:name="header"/>
-    <w:lsdException w:unhideWhenUsed="0" w:uiPriority="0" w:semiHidden="0" w:name="footer"/>
-    <w:lsdException w:unhideWhenUsed="0" w:uiPriority="0" w:semiHidden="0" w:name="index heading"/>
-    <w:lsdException w:qFormat="1" w:uiPriority="0" w:name="caption"/>
-    <w:lsdException w:unhideWhenUsed="0" w:uiPriority="0" w:semiHidden="0" w:name="table of figures"/>
-    <w:lsdException w:unhideWhenUsed="0" w:uiPriority="0" w:semiHidden="0" w:name="envelope address"/>
-    <w:lsdException w:unhideWhenUsed="0" w:uiPriority="0" w:semiHidden="0" w:name="envelope return"/>
-    <w:lsdException w:unhideWhenUsed="0" w:uiPriority="0" w:semiHidden="0" w:name="footnote reference"/>
-    <w:lsdException w:unhideWhenUsed="0" w:uiPriority="0" w:semiHidden="0" w:name="annotation reference"/>
-    <w:lsdException w:unhideWhenUsed="0" w:uiPriority="0" w:semiHidden="0" w:name="line number"/>
-    <w:lsdException w:unhideWhenUsed="0" w:uiPriority="0" w:semiHidden="0" w:name="page number"/>
-    <w:lsdException w:unhideWhenUsed="0" w:uiPriority="0" w:semiHidden="0" w:name="endnote reference"/>
-    <w:lsdException w:unhideWhenUsed="0" w:uiPriority="0" w:semiHidden="0" w:name="endnote text"/>
-    <w:lsdException w:unhideWhenUsed="0" w:uiPriority="0" w:semiHidden="0" w:name="table of authorities"/>
-    <w:lsdException w:unhideWhenUsed="0" w:uiPriority="0" w:semiHidden="0" w:name="macro"/>
-    <w:lsdException w:unhideWhenUsed="0" w:uiPriority="0" w:semiHidden="0" w:name="toa heading"/>
-    <w:lsdException w:unhideWhenUsed="0" w:uiPriority="0" w:semiHidden="0" w:name="List"/>
-    <w:lsdException w:unhideWhenUsed="0" w:uiPriority="0" w:semiHidden="0" w:name="List Bullet"/>
-    <w:lsdException w:unhideWhenUsed="0" w:uiPriority="0" w:semiHidden="0" w:name="List Number"/>
-    <w:lsdException w:unhideWhenUsed="0" w:uiPriority="0" w:semiHidden="0" w:name="List 2"/>
-    <w:lsdException w:unhideWhenUsed="0" w:uiPriority="0" w:semiHidden="0" w:name="List 3"/>
-    <w:lsdException w:unhideWhenUsed="0" w:uiPriority="0" w:semiHidden="0" w:name="List 4"/>
-    <w:lsdException w:unhideWhenUsed="0" w:uiPriority="0" w:semiHidden="0" w:name="List 5"/>
-    <w:lsdException w:unhideWhenUsed="0" w:uiPriority="0" w:semiHidden="0" w:name="List Bullet 2"/>
-    <w:lsdException w:unhideWhenUsed="0" w:uiPriority="0" w:semiHidden="0" w:name="List Bullet 3"/>
-    <w:lsdException w:unhideWhenUsed="0" w:uiPriority="0" w:semiHidden="0" w:name="List Bullet 4"/>
-    <w:lsdException w:unhideWhenUsed="0" w:uiPriority="0" w:semiHidden="0" w:name="List Bullet 5"/>
-    <w:lsdException w:unhideWhenUsed="0" w:uiPriority="0" w:semiHidden="0" w:name="List Number 2"/>
-    <w:lsdException w:unhideWhenUsed="0" w:uiPriority="0" w:semiHidden="0" w:name="List Number 3"/>
-    <w:lsdException w:unhideWhenUsed="0" w:uiPriority="0" w:semiHidden="0" w:name="List Number 4"/>
-    <w:lsdException w:unhideWhenUsed="0" w:uiPriority="0" w:semiHidden="0" w:name="List Number 5"/>
-    <w:lsdException w:qFormat="1" w:unhideWhenUsed="0" w:uiPriority="0" w:semiHidden="0" w:name="Title"/>
-    <w:lsdException w:unhideWhenUsed="0" w:uiPriority="0" w:semiHidden="0" w:name="Closing"/>
-    <w:lsdException w:unhideWhenUsed="0" w:uiPriority="0" w:semiHidden="0" w:name="Signature"/>
-    <w:lsdException w:uiPriority="1" w:name="Default Paragraph Font"/>
-    <w:lsdException w:qFormat="1" w:unhideWhenUsed="0" w:uiPriority="1" w:semiHidden="0" w:name="Body Text"/>
-    <w:lsdException w:unhideWhenUsed="0" w:uiPriority="0" w:semiHidden="0" w:name="Body Text Indent"/>
-    <w:lsdException w:unhideWhenUsed="0" w:uiPriority="0" w:semiHidden="0" w:name="List Continue"/>
-    <w:lsdException w:unhideWhenUsed="0" w:uiPriority="0" w:semiHidden="0" w:name="List Continue 2"/>
-    <w:lsdException w:unhideWhenUsed="0" w:uiPriority="0" w:semiHidden="0" w:name="List Continue 3"/>
-    <w:lsdException w:unhideWhenUsed="0" w:uiPriority="0" w:semiHidden="0" w:name="List Continue 4"/>
-    <w:lsdException w:unhideWhenUsed="0" w:uiPriority="0" w:semiHidden="0" w:name="List Continue 5"/>
-    <w:lsdException w:unhideWhenUsed="0" w:uiPriority="0" w:semiHidden="0" w:name="Message Header"/>
-    <w:lsdException w:qFormat="1" w:unhideWhenUsed="0" w:uiPriority="0" w:semiHidden="0" w:name="Subtitle"/>
-    <w:lsdException w:unhideWhenUsed="0" w:uiPriority="0" w:semiHidden="0" w:name="Salutation"/>
-    <w:lsdException w:unhideWhenUsed="0" w:uiPriority="0" w:semiHidden="0" w:name="Date"/>
-    <w:lsdException w:unhideWhenUsed="0" w:uiPriority="0" w:semiHidden="0" w:name="Body Text First Indent"/>
-    <w:lsdException w:unhideWhenUsed="0" w:uiPriority="0" w:semiHidden="0" w:name="Body Text First Indent 2"/>
-    <w:lsdException w:unhideWhenUsed="0" w:uiPriority="0" w:semiHidden="0" w:name="Note Heading"/>
-    <w:lsdException w:unhideWhenUsed="0" w:uiPriority="0" w:semiHidden="0" w:name="Body Text 2"/>
-    <w:lsdException w:unhideWhenUsed="0" w:uiPriority="0" w:semiHidden="0" w:name="Body Text 3"/>
-    <w:lsdException w:unhideWhenUsed="0" w:uiPriority="0" w:semiHidden="0" w:name="Body Text Indent 2"/>
-    <w:lsdException w:unhideWhenUsed="0" w:uiPriority="0" w:semiHidden="0" w:name="Body Text Indent 3"/>
-    <w:lsdException w:unhideWhenUsed="0" w:uiPriority="0" w:semiHidden="0" w:name="Block Text"/>
-    <w:lsdException w:unhideWhenUsed="0" w:uiPriority="0" w:semiHidden="0" w:name="Hyperlink"/>
-    <w:lsdException w:unhideWhenUsed="0" w:uiPriority="0" w:semiHidden="0" w:name="FollowedHyperlink"/>
-    <w:lsdException w:qFormat="1" w:unhideWhenUsed="0" w:uiPriority="0" w:semiHidden="0" w:name="Strong"/>
-    <w:lsdException w:qFormat="1" w:unhideWhenUsed="0" w:uiPriority="0" w:semiHidden="0" w:name="Emphasis"/>
-    <w:lsdException w:unhideWhenUsed="0" w:uiPriority="0" w:semiHidden="0" w:name="Document Map"/>
-    <w:lsdException w:unhideWhenUsed="0" w:uiPriority="0" w:semiHidden="0" w:name="Plain Text"/>
-    <w:lsdException w:unhideWhenUsed="0" w:uiPriority="0" w:semiHidden="0" w:name="E-mail Signature"/>
-    <w:lsdException w:unhideWhenUsed="0" w:uiPriority="0" w:semiHidden="0" w:name="Normal (Web)"/>
-    <w:lsdException w:unhideWhenUsed="0" w:uiPriority="0" w:semiHidden="0" w:name="HTML Acronym"/>
-    <w:lsdException w:unhideWhenUsed="0" w:uiPriority="0" w:semiHidden="0" w:name="HTML Address"/>
-    <w:lsdException w:unhideWhenUsed="0" w:uiPriority="0" w:semiHidden="0" w:name="HTML Cite"/>
-    <w:lsdException w:unhideWhenUsed="0" w:uiPriority="0" w:semiHidden="0" w:name="HTML Code"/>
-    <w:lsdException w:unhideWhenUsed="0" w:uiPriority="0" w:semiHidden="0" w:name="HTML Definition"/>
-    <w:lsdException w:unhideWhenUsed="0" w:uiPriority="0" w:semiHidden="0" w:name="HTML Keyboard"/>
-    <w:lsdException w:unhideWhenUsed="0" w:uiPriority="0" w:semiHidden="0" w:name="HTML Preformatted"/>
-    <w:lsdException w:unhideWhenUsed="0" w:uiPriority="0" w:semiHidden="0" w:name="HTML Sample"/>
-    <w:lsdException w:unhideWhenUsed="0" w:uiPriority="0" w:semiHidden="0" w:name="HTML Typewriter"/>
-    <w:lsdException w:unhideWhenUsed="0" w:uiPriority="0" w:semiHidden="0" w:name="HTML Variable"/>
-    <w:lsdException w:qFormat="1" w:unhideWhenUsed="0" w:uiPriority="0" w:name="Normal Table"/>
-    <w:lsdException w:unhideWhenUsed="0" w:uiPriority="0" w:semiHidden="0" w:name="annotation subject"/>
-    <w:lsdException w:unhideWhenUsed="0" w:uiPriority="0" w:semiHidden="0" w:name="Table Simple 1"/>
-    <w:lsdException w:unhideWhenUsed="0" w:uiPriority="0" w:semiHidden="0" w:name="Table Simple 2"/>
-    <w:lsdException w:unhideWhenUsed="0" w:uiPriority="0" w:semiHidden="0" w:name="Table Simple 3"/>
-    <w:lsdException w:unhideWhenUsed="0" w:uiPriority="0" w:semiHidden="0" w:name="Table Classic 1"/>
-    <w:lsdException w:unhideWhenUsed="0" w:uiPriority="0" w:semiHidden="0" w:name="Table Classic 2"/>
-    <w:lsdException w:unhideWhenUsed="0" w:uiPriority="0" w:semiHidden="0" w:name="Table Classic 3"/>
-    <w:lsdException w:unhideWhenUsed="0" w:uiPriority="0" w:semiHidden="0" w:name="Table Classic 4"/>
-    <w:lsdException w:unhideWhenUsed="0" w:uiPriority="0" w:semiHidden="0" w:name="Table Colorful 1"/>
-    <w:lsdException w:unhideWhenUsed="0" w:uiPriority="0" w:semiHidden="0" w:name="Table Colorful 2"/>
-    <w:lsdException w:unhideWhenUsed="0" w:uiPriority="0" w:semiHidden="0" w:name="Table Colorful 3"/>
-    <w:lsdException w:unhideWhenUsed="0" w:uiPriority="0" w:semiHidden="0" w:name="Table Columns 1"/>
-    <w:lsdException w:unhideWhenUsed="0" w:uiPriority="0" w:semiHidden="0" w:name="Table Columns 2"/>
-    <w:lsdException w:unhideWhenUsed="0" w:uiPriority="0" w:semiHidden="0" w:name="Table Columns 3"/>
-    <w:lsdException w:unhideWhenUsed="0" w:uiPriority="0" w:semiHidden="0" w:name="Table Columns 4"/>
-    <w:lsdException w:unhideWhenUsed="0" w:uiPriority="0" w:semiHidden="0" w:name="Table Columns 5"/>
-    <w:lsdException w:unhideWhenUsed="0" w:uiPriority="0" w:semiHidden="0" w:name="Table Grid 1"/>
-    <w:lsdException w:unhideWhenUsed="0" w:uiPriority="0" w:semiHidden="0" w:name="Table Grid 2"/>
-    <w:lsdException w:unhideWhenUsed="0" w:uiPriority="0" w:semiHidden="0" w:name="Table Grid 3"/>
-    <w:lsdException w:unhideWhenUsed="0" w:uiPriority="0" w:semiHidden="0" w:name="Table Grid 4"/>
-    <w:lsdException w:unhideWhenUsed="0" w:uiPriority="0" w:semiHidden="0" w:name="Table Grid 5"/>
-    <w:lsdException w:unhideWhenUsed="0" w:uiPriority="0" w:semiHidden="0" w:name="Table Grid 6"/>
-    <w:lsdException w:unhideWhenUsed="0" w:uiPriority="0" w:semiHidden="0" w:name="Table Grid 7"/>
-    <w:lsdException w:unhideWhenUsed="0" w:uiPriority="0" w:semiHidden="0" w:name="Table Grid 8"/>
-    <w:lsdException w:unhideWhenUsed="0" w:uiPriority="0" w:semiHidden="0" w:name="Table List 1"/>
-    <w:lsdException w:unhideWhenUsed="0" w:uiPriority="0" w:semiHidden="0" w:name="Table List 2"/>
-    <w:lsdException w:unhideWhenUsed="0" w:uiPriority="0" w:semiHidden="0" w:name="Table List 3"/>
-    <w:lsdException w:unhideWhenUsed="0" w:uiPriority="0" w:semiHidden="0" w:name="Table List 4"/>
-    <w:lsdException w:unhideWhenUsed="0" w:uiPriority="0" w:semiHidden="0" w:name="Table List 5"/>
-    <w:lsdException w:unhideWhenUsed="0" w:uiPriority="0" w:semiHidden="0" w:name="Table List 6"/>
-    <w:lsdException w:unhideWhenUsed="0" w:uiPriority="0" w:semiHidden="0" w:name="Table List 7"/>
-    <w:lsdException w:unhideWhenUsed="0" w:uiPriority="0" w:semiHidden="0" w:name="Table List 8"/>
-    <w:lsdException w:unhideWhenUsed="0" w:uiPriority="0" w:semiHidden="0" w:name="Table 3D effects 1"/>
-    <w:lsdException w:unhideWhenUsed="0" w:uiPriority="0" w:semiHidden="0" w:name="Table 3D effects 2"/>
-    <w:lsdException w:unhideWhenUsed="0" w:uiPriority="0" w:semiHidden="0" w:name="Table 3D effects 3"/>
-    <w:lsdException w:unhideWhenUsed="0" w:uiPriority="0" w:semiHidden="0" w:name="Table Contemporary"/>
-    <w:lsdException w:unhideWhenUsed="0" w:uiPriority="0" w:semiHidden="0" w:name="Table Elegant"/>
-    <w:lsdException w:unhideWhenUsed="0" w:uiPriority="0" w:semiHidden="0" w:name="Table Professional"/>
-    <w:lsdException w:unhideWhenUsed="0" w:uiPriority="0" w:semiHidden="0" w:name="Table Subtle 1"/>
-    <w:lsdException w:unhideWhenUsed="0" w:uiPriority="0" w:semiHidden="0" w:name="Table Subtle 2"/>
-    <w:lsdException w:unhideWhenUsed="0" w:uiPriority="0" w:semiHidden="0" w:name="Table Web 1"/>
-    <w:lsdException w:unhideWhenUsed="0" w:uiPriority="0" w:semiHidden="0" w:name="Table Web 2"/>
-    <w:lsdException w:unhideWhenUsed="0" w:uiPriority="0" w:semiHidden="0" w:name="Table Web 3"/>
-    <w:lsdException w:unhideWhenUsed="0" w:uiPriority="0" w:semiHidden="0" w:name="Balloon Text"/>
-    <w:lsdException w:unhideWhenUsed="0" w:uiPriority="0" w:semiHidden="0" w:name="Table Grid"/>
-    <w:lsdException w:unhideWhenUsed="0" w:uiPriority="0" w:semiHidden="0" w:name="Table Theme"/>
-    <w:lsdException w:unhideWhenUsed="0" w:uiPriority="60" w:semiHidden="0" w:name="Light Shading"/>
-    <w:lsdException w:unhideWhenUsed="0" w:uiPriority="61" w:semiHidden="0" w:name="Light List"/>
-    <w:lsdException w:unhideWhenUsed="0" w:uiPriority="62" w:semiHidden="0" w:name="Light Grid"/>
-    <w:lsdException w:unhideWhenUsed="0" w:uiPriority="63" w:semiHidden="0" w:name="Medium Shading 1"/>
-    <w:lsdException w:unhideWhenUsed="0" w:uiPriority="64" w:semiHidden="0" w:name="Medium Shading 2"/>
-    <w:lsdException w:unhideWhenUsed="0" w:uiPriority="65" w:semiHidden="0" w:name="Medium List 1"/>
-    <w:lsdException w:unhideWhenUsed="0" w:uiPriority="66" w:semiHidden="0" w:name="Medium List 2"/>
-    <w:lsdException w:unhideWhenUsed="0" w:uiPriority="67" w:semiHidden="0" w:name="Medium Grid 1"/>
-    <w:lsdException w:unhideWhenUsed="0" w:uiPriority="68" w:semiHidden="0" w:name="Medium Grid 2"/>
-    <w:lsdException w:unhideWhenUsed="0" w:uiPriority="69" w:semiHidden="0" w:name="Medium Grid 3"/>
-    <w:lsdException w:unhideWhenUsed="0" w:uiPriority="70" w:semiHidden="0" w:name="Dark List"/>
-    <w:lsdException w:unhideWhenUsed="0" w:uiPriority="71" w:semiHidden="0" w:name="Colorful Shading"/>
-    <w:lsdException w:unhideWhenUsed="0" w:uiPriority="72" w:semiHidden="0" w:name="Colorful List"/>
-    <w:lsdException w:unhideWhenUsed="0" w:uiPriority="73" w:semiHidden="0" w:name="Colorful Grid"/>
-    <w:lsdException w:unhideWhenUsed="0" w:uiPriority="60" w:semiHidden="0" w:name="Light Shading Accent 1"/>
-    <w:lsdException w:unhideWhenUsed="0" w:uiPriority="61" w:semiHidden="0" w:name="Light List Accent 1"/>
-    <w:lsdException w:unhideWhenUsed="0" w:uiPriority="62" w:semiHidden="0" w:name="Light Grid Accent 1"/>
-    <w:lsdException w:unhideWhenUsed="0" w:uiPriority="63" w:semiHidden="0" w:name="Medium Shading 1 Accent 1"/>
-    <w:lsdException w:unhideWhenUsed="0" w:uiPriority="64" w:semiHidden="0" w:name="Medium Shading 2 Accent 1"/>
-    <w:lsdException w:unhideWhenUsed="0" w:uiPriority="65" w:semiHidden="0" w:name="Medium List 1 Accent 1"/>
-    <w:lsdException w:qFormat="1" w:unhideWhenUsed="0" w:uiPriority="1" w:semiHidden="0" w:name="List Paragraph"/>
-    <w:lsdException w:unhideWhenUsed="0" w:uiPriority="66" w:semiHidden="0" w:name="Medium List 2 Accent 1"/>
-    <w:lsdException w:unhideWhenUsed="0" w:uiPriority="67" w:semiHidden="0" w:name="Medium Grid 1 Accent 1"/>
-    <w:lsdException w:unhideWhenUsed="0" w:uiPriority="68" w:semiHidden="0" w:name="Medium Grid 2 Accent 1"/>
-    <w:lsdException w:unhideWhenUsed="0" w:uiPriority="69" w:semiHidden="0" w:name="Medium Grid 3 Accent 1"/>
-    <w:lsdException w:unhideWhenUsed="0" w:uiPriority="70" w:semiHidden="0" w:name="Dark List Accent 1"/>
-    <w:lsdException w:unhideWhenUsed="0" w:uiPriority="71" w:semiHidden="0" w:name="Colorful Shading Accent 1"/>
-    <w:lsdException w:unhideWhenUsed="0" w:uiPriority="72" w:semiHidden="0" w:name="Colorful List Accent 1"/>
-    <w:lsdException w:unhideWhenUsed="0" w:uiPriority="73" w:semiHidden="0" w:name="Colorful Grid Accent 1"/>
-    <w:lsdException w:unhideWhenUsed="0" w:uiPriority="60" w:semiHidden="0" w:name="Light Shading Accent 2"/>
-    <w:lsdException w:unhideWhenUsed="0" w:uiPriority="61" w:semiHidden="0" w:name="Light List Accent 2"/>
-    <w:lsdException w:unhideWhenUsed="0" w:uiPriority="62" w:semiHidden="0" w:name="Light Grid Accent 2"/>
-    <w:lsdException w:unhideWhenUsed="0" w:uiPriority="63" w:semiHidden="0" w:name="Medium Shading 1 Accent 2"/>
-    <w:lsdException w:unhideWhenUsed="0" w:uiPriority="64" w:semiHidden="0" w:name="Medium Shading 2 Accent 2"/>
-    <w:lsdException w:unhideWhenUsed="0" w:uiPriority="65" w:semiHidden="0" w:name="Medium List 1 Accent 2"/>
-    <w:lsdException w:unhideWhenUsed="0" w:uiPriority="66" w:semiHidden="0" w:name="Medium List 2 Accent 2"/>
-    <w:lsdException w:unhideWhenUsed="0" w:uiPriority="67" w:semiHidden="0" w:name="Medium Grid 1 Accent 2"/>
-    <w:lsdException w:unhideWhenUsed="0" w:uiPriority="68" w:semiHidden="0" w:name="Medium Grid 2 Accent 2"/>
-    <w:lsdException w:unhideWhenUsed="0" w:uiPriority="69" w:semiHidden="0" w:name="Medium Grid 3 Accent 2"/>
-    <w:lsdException w:unhideWhenUsed="0" w:uiPriority="70" w:semiHidden="0" w:name="Dark List Accent 2"/>
-    <w:lsdException w:unhideWhenUsed="0" w:uiPriority="71" w:semiHidden="0" w:name="Colorful Shading Accent 2"/>
-    <w:lsdException w:unhideWhenUsed="0" w:uiPriority="72" w:semiHidden="0" w:name="Colorful List Accent 2"/>
-    <w:lsdException w:unhideWhenUsed="0" w:uiPriority="73" w:semiHidden="0" w:name="Colorful Grid Accent 2"/>
-    <w:lsdException w:unhideWhenUsed="0" w:uiPriority="60" w:semiHidden="0" w:name="Light Shading Accent 3"/>
-    <w:lsdException w:unhideWhenUsed="0" w:uiPriority="61" w:semiHidden="0" w:name="Light List Accent 3"/>
-    <w:lsdException w:unhideWhenUsed="0" w:uiPriority="62" w:semiHidden="0" w:name="Light Grid Accent 3"/>
-    <w:lsdException w:unhideWhenUsed="0" w:uiPriority="63" w:semiHidden="0" w:name="Medium Shading 1 Accent 3"/>
-    <w:lsdException w:unhideWhenUsed="0" w:uiPriority="64" w:semiHidden="0" w:name="Medium Shading 2 Accent 3"/>
-    <w:lsdException w:unhideWhenUsed="0" w:uiPriority="65" w:semiHidden="0" w:name="Medium List 1 Accent 3"/>
-    <w:lsdException w:unhideWhenUsed="0" w:uiPriority="66" w:semiHidden="0" w:name="Medium List 2 Accent 3"/>
-    <w:lsdException w:unhideWhenUsed="0" w:uiPriority="67" w:semiHidden="0" w:name="Medium Grid 1 Accent 3"/>
-    <w:lsdException w:unhideWhenUsed="0" w:uiPriority="68" w:semiHidden="0" w:name="Medium Grid 2 Accent 3"/>
-    <w:lsdException w:unhideWhenUsed="0" w:uiPriority="69" w:semiHidden="0" w:name="Medium Grid 3 Accent 3"/>
-    <w:lsdException w:unhideWhenUsed="0" w:uiPriority="70" w:semiHidden="0" w:name="Dark List Accent 3"/>
-    <w:lsdException w:unhideWhenUsed="0" w:uiPriority="71" w:semiHidden="0" w:name="Colorful Shading Accent 3"/>
-    <w:lsdException w:unhideWhenUsed="0" w:uiPriority="72" w:semiHidden="0" w:name="Colorful List Accent 3"/>
-    <w:lsdException w:unhideWhenUsed="0" w:uiPriority="73" w:semiHidden="0" w:name="Colorful Grid Accent 3"/>
-    <w:lsdException w:unhideWhenUsed="0" w:uiPriority="60" w:semiHidden="0" w:name="Light Shading Accent 4"/>
-    <w:lsdException w:unhideWhenUsed="0" w:uiPriority="61" w:semiHidden="0" w:name="Light List Accent 4"/>
-    <w:lsdException w:unhideWhenUsed="0" w:uiPriority="62" w:semiHidden="0" w:name="Light Grid Accent 4"/>
-    <w:lsdException w:unhideWhenUsed="0" w:uiPriority="63" w:semiHidden="0" w:name="Medium Shading 1 Accent 4"/>
-    <w:lsdException w:unhideWhenUsed="0" w:uiPriority="64" w:semiHidden="0" w:name="Medium Shading 2 Accent 4"/>
-    <w:lsdException w:unhideWhenUsed="0" w:uiPriority="65" w:semiHidden="0" w:name="Medium List 1 Accent 4"/>
-    <w:lsdException w:unhideWhenUsed="0" w:uiPriority="66" w:semiHidden="0" w:name="Medium List 2 Accent 4"/>
-    <w:lsdException w:unhideWhenUsed="0" w:uiPriority="67" w:semiHidden="0" w:name="Medium Grid 1 Accent 4"/>
-    <w:lsdException w:unhideWhenUsed="0" w:uiPriority="68" w:semiHidden="0" w:name="Medium Grid 2 Accent 4"/>
-    <w:lsdException w:unhideWhenUsed="0" w:uiPriority="69" w:semiHidden="0" w:name="Medium Grid 3 Accent 4"/>
-    <w:lsdException w:unhideWhenUsed="0" w:uiPriority="70" w:semiHidden="0" w:name="Dark List Accent 4"/>
-    <w:lsdException w:unhideWhenUsed="0" w:uiPriority="71" w:semiHidden="0" w:name="Colorful Shading Accent 4"/>
-    <w:lsdException w:unhideWhenUsed="0" w:uiPriority="72" w:semiHidden="0" w:name="Colorful List Accent 4"/>
-    <w:lsdException w:unhideWhenUsed="0" w:uiPriority="73" w:semiHidden="0" w:name="Colorful Grid Accent 4"/>
-    <w:lsdException w:unhideWhenUsed="0" w:uiPriority="60" w:semiHidden="0" w:name="Light Shading Accent 5"/>
-    <w:lsdException w:unhideWhenUsed="0" w:uiPriority="61" w:semiHidden="0" w:name="Light List Accent 5"/>
-    <w:lsdException w:unhideWhenUsed="0" w:uiPriority="62" w:semiHidden="0" w:name="Light Grid Accent 5"/>
-    <w:lsdException w:unhideWhenUsed="0" w:uiPriority="63" w:semiHidden="0" w:name="Medium Shading 1 Accent 5"/>
-    <w:lsdException w:unhideWhenUsed="0" w:uiPriority="64" w:semiHidden="0" w:name="Medium Shading 2 Accent 5"/>
-    <w:lsdException w:unhideWhenUsed="0" w:uiPriority="65" w:semiHidden="0" w:name="Medium List 1 Accent 5"/>
-    <w:lsdException w:unhideWhenUsed="0" w:uiPriority="66" w:semiHidden="0" w:name="Medium List 2 Accent 5"/>
-    <w:lsdException w:unhideWhenUsed="0" w:uiPriority="67" w:semiHidden="0" w:name="Medium Grid 1 Accent 5"/>
-    <w:lsdException w:unhideWhenUsed="0" w:uiPriority="68" w:semiHidden="0" w:name="Medium Grid 2 Accent 5"/>
-    <w:lsdException w:unhideWhenUsed="0" w:uiPriority="69" w:semiHidden="0" w:name="Medium Grid 3 Accent 5"/>
-    <w:lsdException w:unhideWhenUsed="0" w:uiPriority="70" w:semiHidden="0" w:name="Dark List Accent 5"/>
-    <w:lsdException w:unhideWhenUsed="0" w:uiPriority="71" w:semiHidden="0" w:name="Colorful Shading Accent 5"/>
-    <w:lsdException w:unhideWhenUsed="0" w:uiPriority="72" w:semiHidden="0" w:name="Colorful List Accent 5"/>
-    <w:lsdException w:unhideWhenUsed="0" w:uiPriority="73" w:semiHidden="0" w:name="Colorful Grid Accent 5"/>
-    <w:lsdException w:unhideWhenUsed="0" w:uiPriority="60" w:semiHidden="0" w:name="Light Shading Accent 6"/>
-    <w:lsdException w:unhideWhenUsed="0" w:uiPriority="61" w:semiHidden="0" w:name="Light List Accent 6"/>
-    <w:lsdException w:unhideWhenUsed="0" w:uiPriority="62" w:semiHidden="0" w:name="Light Grid Accent 6"/>
-    <w:lsdException w:unhideWhenUsed="0" w:uiPriority="63" w:semiHidden="0" w:name="Medium Shading 1 Accent 6"/>
-    <w:lsdException w:unhideWhenUsed="0" w:uiPriority="64" w:semiHidden="0" w:name="Medium Shading 2 Accent 6"/>
-    <w:lsdException w:unhideWhenUsed="0" w:uiPriority="65" w:semiHidden="0" w:name="Medium List 1 Accent 6"/>
-    <w:lsdException w:unhideWhenUsed="0" w:uiPriority="66" w:semiHidden="0" w:name="Medium List 2 Accent 6"/>
-    <w:lsdException w:unhideWhenUsed="0" w:uiPriority="67" w:semiHidden="0" w:name="Medium Grid 1 Accent 6"/>
-    <w:lsdException w:unhideWhenUsed="0" w:uiPriority="68" w:semiHidden="0" w:name="Medium Grid 2 Accent 6"/>
-    <w:lsdException w:unhideWhenUsed="0" w:uiPriority="69" w:semiHidden="0" w:name="Medium Grid 3 Accent 6"/>
-    <w:lsdException w:unhideWhenUsed="0" w:uiPriority="70" w:semiHidden="0" w:name="Dark List Accent 6"/>
-    <w:lsdException w:unhideWhenUsed="0" w:uiPriority="71" w:semiHidden="0" w:name="Colorful Shading Accent 6"/>
-    <w:lsdException w:unhideWhenUsed="0" w:uiPriority="72" w:semiHidden="0" w:name="Colorful List Accent 6"/>
-    <w:lsdException w:unhideWhenUsed="0" w:uiPriority="73" w:semiHidden="0" w:name="Colorful Grid Accent 6"/>
+  <w:latentStyles w:defLockedState="0" w:defUIPriority="0" w:defSemiHidden="0" w:defUnhideWhenUsed="0" w:defQFormat="0" w:count="376">
+    <w:lsdException w:name="Normal" w:uiPriority="1" w:qFormat="1"/>
+    <w:lsdException w:name="heading 1" w:qFormat="1"/>
+    <w:lsdException w:name="heading 2" w:semiHidden="1" w:unhideWhenUsed="1" w:qFormat="1"/>
+    <w:lsdException w:name="heading 3" w:semiHidden="1" w:unhideWhenUsed="1" w:qFormat="1"/>
+    <w:lsdException w:name="heading 4" w:semiHidden="1" w:unhideWhenUsed="1" w:qFormat="1"/>
+    <w:lsdException w:name="heading 5" w:semiHidden="1" w:unhideWhenUsed="1" w:qFormat="1"/>
+    <w:lsdException w:name="heading 6" w:semiHidden="1" w:unhideWhenUsed="1" w:qFormat="1"/>
+    <w:lsdException w:name="heading 7" w:semiHidden="1" w:unhideWhenUsed="1" w:qFormat="1"/>
+    <w:lsdException w:name="heading 8" w:semiHidden="1" w:unhideWhenUsed="1" w:qFormat="1"/>
+    <w:lsdException w:name="heading 9" w:semiHidden="1" w:unhideWhenUsed="1" w:qFormat="1"/>
+    <w:lsdException w:name="caption" w:semiHidden="1" w:unhideWhenUsed="1" w:qFormat="1"/>
+    <w:lsdException w:name="Title" w:qFormat="1"/>
+    <w:lsdException w:name="Default Paragraph Font" w:semiHidden="1" w:uiPriority="1" w:unhideWhenUsed="1"/>
+    <w:lsdException w:name="Body Text" w:uiPriority="1" w:qFormat="1"/>
+    <w:lsdException w:name="Subtitle" w:qFormat="1"/>
+    <w:lsdException w:name="Strong" w:qFormat="1"/>
+    <w:lsdException w:name="Emphasis" w:qFormat="1"/>
+    <w:lsdException w:name="HTML Top of Form" w:semiHidden="1" w:uiPriority="99" w:unhideWhenUsed="1"/>
+    <w:lsdException w:name="HTML Bottom of Form" w:semiHidden="1" w:uiPriority="99" w:unhideWhenUsed="1"/>
+    <w:lsdException w:name="Normal Table" w:semiHidden="1" w:unhideWhenUsed="1" w:qFormat="1"/>
+    <w:lsdException w:name="No List" w:semiHidden="1" w:uiPriority="99" w:unhideWhenUsed="1"/>
+    <w:lsdException w:name="Outline List 1" w:semiHidden="1" w:uiPriority="99" w:unhideWhenUsed="1"/>
+    <w:lsdException w:name="Outline List 2" w:semiHidden="1" w:uiPriority="99" w:unhideWhenUsed="1"/>
+    <w:lsdException w:name="Outline List 3" w:semiHidden="1" w:uiPriority="99" w:unhideWhenUsed="1"/>
+    <w:lsdException w:name="Table Simple 1" w:semiHidden="1" w:unhideWhenUsed="1"/>
+    <w:lsdException w:name="Table Simple 2" w:semiHidden="1" w:unhideWhenUsed="1"/>
+    <w:lsdException w:name="Table Simple 3" w:semiHidden="1" w:unhideWhenUsed="1"/>
+    <w:lsdException w:name="Table Classic 1" w:semiHidden="1" w:unhideWhenUsed="1"/>
+    <w:lsdException w:name="Table Classic 2" w:semiHidden="1" w:unhideWhenUsed="1"/>
+    <w:lsdException w:name="Table Classic 3" w:semiHidden="1" w:unhideWhenUsed="1"/>
+    <w:lsdException w:name="Table Classic 4" w:semiHidden="1" w:unhideWhenUsed="1"/>
+    <w:lsdException w:name="Table Colorful 1" w:semiHidden="1" w:unhideWhenUsed="1"/>
+    <w:lsdException w:name="Table Colorful 2" w:semiHidden="1" w:unhideWhenUsed="1"/>
+    <w:lsdException w:name="Table Colorful 3" w:semiHidden="1" w:unhideWhenUsed="1"/>
+    <w:lsdException w:name="Table Columns 1" w:semiHidden="1" w:unhideWhenUsed="1"/>
+    <w:lsdException w:name="Table Columns 2" w:semiHidden="1" w:unhideWhenUsed="1"/>
+    <w:lsdException w:name="Table Columns 3" w:semiHidden="1" w:unhideWhenUsed="1"/>
+    <w:lsdException w:name="Table Columns 4" w:semiHidden="1" w:unhideWhenUsed="1"/>
+    <w:lsdException w:name="Table Columns 5" w:semiHidden="1" w:unhideWhenUsed="1"/>
+    <w:lsdException w:name="Table Grid 1" w:semiHidden="1" w:unhideWhenUsed="1"/>
+    <w:lsdException w:name="Table Grid 2" w:semiHidden="1" w:unhideWhenUsed="1"/>
+    <w:lsdException w:name="Table Grid 3" w:semiHidden="1" w:unhideWhenUsed="1"/>
+    <w:lsdException w:name="Table Grid 4" w:semiHidden="1" w:unhideWhenUsed="1"/>
+    <w:lsdException w:name="Table Grid 5" w:semiHidden="1" w:unhideWhenUsed="1"/>
+    <w:lsdException w:name="Table Grid 6" w:semiHidden="1" w:unhideWhenUsed="1"/>
+    <w:lsdException w:name="Table Grid 7" w:semiHidden="1" w:unhideWhenUsed="1"/>
+    <w:lsdException w:name="Table Grid 8" w:semiHidden="1" w:unhideWhenUsed="1"/>
+    <w:lsdException w:name="Table List 1" w:semiHidden="1" w:unhideWhenUsed="1"/>
+    <w:lsdException w:name="Table List 2" w:semiHidden="1" w:unhideWhenUsed="1"/>
+    <w:lsdException w:name="Table List 3" w:semiHidden="1" w:unhideWhenUsed="1"/>
+    <w:lsdException w:name="Table List 4" w:semiHidden="1" w:unhideWhenUsed="1"/>
+    <w:lsdException w:name="Table List 5" w:semiHidden="1" w:unhideWhenUsed="1"/>
+    <w:lsdException w:name="Table List 6" w:semiHidden="1" w:unhideWhenUsed="1"/>
+    <w:lsdException w:name="Table List 7" w:semiHidden="1" w:unhideWhenUsed="1"/>
+    <w:lsdException w:name="Table List 8" w:semiHidden="1" w:unhideWhenUsed="1"/>
+    <w:lsdException w:name="Table 3D effects 1" w:semiHidden="1" w:unhideWhenUsed="1"/>
+    <w:lsdException w:name="Table 3D effects 2" w:semiHidden="1" w:unhideWhenUsed="1"/>
+    <w:lsdException w:name="Table 3D effects 3" w:semiHidden="1" w:unhideWhenUsed="1"/>
+    <w:lsdException w:name="Table Contemporary" w:semiHidden="1" w:unhideWhenUsed="1"/>
+    <w:lsdException w:name="Table Elegant" w:semiHidden="1" w:unhideWhenUsed="1"/>
+    <w:lsdException w:name="Table Professional" w:semiHidden="1" w:unhideWhenUsed="1"/>
+    <w:lsdException w:name="Table Subtle 1" w:semiHidden="1" w:unhideWhenUsed="1"/>
+    <w:lsdException w:name="Table Subtle 2" w:semiHidden="1" w:unhideWhenUsed="1"/>
+    <w:lsdException w:name="Table Web 1" w:semiHidden="1" w:unhideWhenUsed="1"/>
+    <w:lsdException w:name="Table Web 2" w:semiHidden="1" w:unhideWhenUsed="1"/>
+    <w:lsdException w:name="Table Web 3" w:semiHidden="1" w:unhideWhenUsed="1"/>
+    <w:lsdException w:name="Table Theme" w:semiHidden="1" w:unhideWhenUsed="1"/>
+    <w:lsdException w:name="Placeholder Text" w:semiHidden="1" w:uiPriority="99"/>
+    <w:lsdException w:name="No Spacing" w:uiPriority="99"/>
+    <w:lsdException w:name="Light Shading" w:uiPriority="60"/>
+    <w:lsdException w:name="Light List" w:uiPriority="61"/>
+    <w:lsdException w:name="Light Grid" w:uiPriority="62"/>
+    <w:lsdException w:name="Medium Shading 1" w:uiPriority="63"/>
+    <w:lsdException w:name="Medium Shading 2" w:uiPriority="64"/>
+    <w:lsdException w:name="Medium List 1" w:uiPriority="65"/>
+    <w:lsdException w:name="Medium List 2" w:uiPriority="66"/>
+    <w:lsdException w:name="Medium Grid 1" w:uiPriority="67"/>
+    <w:lsdException w:name="Medium Grid 2" w:uiPriority="68"/>
+    <w:lsdException w:name="Medium Grid 3" w:uiPriority="69"/>
+    <w:lsdException w:name="Dark List" w:uiPriority="70"/>
+    <w:lsdException w:name="Colorful Shading" w:uiPriority="71"/>
+    <w:lsdException w:name="Colorful List" w:uiPriority="72"/>
+    <w:lsdException w:name="Colorful Grid" w:uiPriority="73"/>
+    <w:lsdException w:name="Light Shading Accent 1" w:uiPriority="60"/>
+    <w:lsdException w:name="Light List Accent 1" w:uiPriority="61"/>
+    <w:lsdException w:name="Light Grid Accent 1" w:uiPriority="62"/>
+    <w:lsdException w:name="Medium Shading 1 Accent 1" w:uiPriority="63"/>
+    <w:lsdException w:name="Medium Shading 2 Accent 1" w:uiPriority="64"/>
+    <w:lsdException w:name="Medium List 1 Accent 1" w:uiPriority="65"/>
+    <w:lsdException w:name="Revision" w:semiHidden="1" w:uiPriority="99"/>
+    <w:lsdException w:name="List Paragraph" w:uiPriority="1" w:qFormat="1"/>
+    <w:lsdException w:name="Quote" w:uiPriority="99"/>
+    <w:lsdException w:name="Intense Quote" w:uiPriority="99"/>
+    <w:lsdException w:name="Medium List 2 Accent 1" w:uiPriority="66"/>
+    <w:lsdException w:name="Medium Grid 1 Accent 1" w:uiPriority="67"/>
+    <w:lsdException w:name="Medium Grid 2 Accent 1" w:uiPriority="68"/>
+    <w:lsdException w:name="Medium Grid 3 Accent 1" w:uiPriority="69"/>
+    <w:lsdException w:name="Dark List Accent 1" w:uiPriority="70"/>
+    <w:lsdException w:name="Colorful Shading Accent 1" w:uiPriority="71"/>
+    <w:lsdException w:name="Colorful List Accent 1" w:uiPriority="72"/>
+    <w:lsdException w:name="Colorful Grid Accent 1" w:uiPriority="73"/>
+    <w:lsdException w:name="Light Shading Accent 2" w:uiPriority="60"/>
+    <w:lsdException w:name="Light List Accent 2" w:uiPriority="61"/>
+    <w:lsdException w:name="Light Grid Accent 2" w:uiPriority="62"/>
+    <w:lsdException w:name="Medium Shading 1 Accent 2" w:uiPriority="63"/>
+    <w:lsdException w:name="Medium Shading 2 Accent 2" w:uiPriority="64"/>
+    <w:lsdException w:name="Medium List 1 Accent 2" w:uiPriority="65"/>
+    <w:lsdException w:name="Medium List 2 Accent 2" w:uiPriority="66"/>
+    <w:lsdException w:name="Medium Grid 1 Accent 2" w:uiPriority="67"/>
+    <w:lsdException w:name="Medium Grid 2 Accent 2" w:uiPriority="68"/>
+    <w:lsdException w:name="Medium Grid 3 Accent 2" w:uiPriority="69"/>
+    <w:lsdException w:name="Dark List Accent 2" w:uiPriority="70"/>
+    <w:lsdException w:name="Colorful Shading Accent 2" w:uiPriority="71"/>
+    <w:lsdException w:name="Colorful List Accent 2" w:uiPriority="72"/>
+    <w:lsdException w:name="Colorful Grid Accent 2" w:uiPriority="73"/>
+    <w:lsdException w:name="Light Shading Accent 3" w:uiPriority="60"/>
+    <w:lsdException w:name="Light List Accent 3" w:uiPriority="61"/>
+    <w:lsdException w:name="Light Grid Accent 3" w:uiPriority="62"/>
+    <w:lsdException w:name="Medium Shading 1 Accent 3" w:uiPriority="63"/>
+    <w:lsdException w:name="Medium Shading 2 Accent 3" w:uiPriority="64"/>
+    <w:lsdException w:name="Medium List 1 Accent 3" w:uiPriority="65"/>
+    <w:lsdException w:name="Medium List 2 Accent 3" w:uiPriority="66"/>
+    <w:lsdException w:name="Medium Grid 1 Accent 3" w:uiPriority="67"/>
+    <w:lsdException w:name="Medium Grid 2 Accent 3" w:uiPriority="68"/>
+    <w:lsdException w:name="Medium Grid 3 Accent 3" w:uiPriority="69"/>
+    <w:lsdException w:name="Dark List Accent 3" w:uiPriority="70"/>
+    <w:lsdException w:name="Colorful Shading Accent 3" w:uiPriority="71"/>
+    <w:lsdException w:name="Colorful List Accent 3" w:uiPriority="72"/>
+    <w:lsdException w:name="Colorful Grid Accent 3" w:uiPriority="73"/>
+    <w:lsdException w:name="Light Shading Accent 4" w:uiPriority="60"/>
+    <w:lsdException w:name="Light List Accent 4" w:uiPriority="61"/>
+    <w:lsdException w:name="Light Grid Accent 4" w:uiPriority="62"/>
+    <w:lsdException w:name="Medium Shading 1 Accent 4" w:uiPriority="63"/>
+    <w:lsdException w:name="Medium Shading 2 Accent 4" w:uiPriority="64"/>
+    <w:lsdException w:name="Medium List 1 Accent 4" w:uiPriority="65"/>
+    <w:lsdException w:name="Medium List 2 Accent 4" w:uiPriority="66"/>
+    <w:lsdException w:name="Medium Grid 1 Accent 4" w:uiPriority="67"/>
+    <w:lsdException w:name="Medium Grid 2 Accent 4" w:uiPriority="68"/>
+    <w:lsdException w:name="Medium Grid 3 Accent 4" w:uiPriority="69"/>
+    <w:lsdException w:name="Dark List Accent 4" w:uiPriority="70"/>
+    <w:lsdException w:name="Colorful Shading Accent 4" w:uiPriority="71"/>
+    <w:lsdException w:name="Colorful List Accent 4" w:uiPriority="72"/>
+    <w:lsdException w:name="Colorful Grid Accent 4" w:uiPriority="73"/>
+    <w:lsdException w:name="Light Shading Accent 5" w:uiPriority="60"/>
+    <w:lsdException w:name="Light List Accent 5" w:uiPriority="61"/>
+    <w:lsdException w:name="Light Grid Accent 5" w:uiPriority="62"/>
+    <w:lsdException w:name="Medium Shading 1 Accent 5" w:uiPriority="63"/>
+    <w:lsdException w:name="Medium Shading 2 Accent 5" w:uiPriority="64"/>
+    <w:lsdException w:name="Medium List 1 Accent 5" w:uiPriority="65"/>
+    <w:lsdException w:name="Medium List 2 Accent 5" w:uiPriority="66"/>
+    <w:lsdException w:name="Medium Grid 1 Accent 5" w:uiPriority="67"/>
+    <w:lsdException w:name="Medium Grid 2 Accent 5" w:uiPriority="68"/>
+    <w:lsdException w:name="Medium Grid 3 Accent 5" w:uiPriority="69"/>
+    <w:lsdException w:name="Dark List Accent 5" w:uiPriority="70"/>
+    <w:lsdException w:name="Colorful Shading Accent 5" w:uiPriority="71"/>
+    <w:lsdException w:name="Colorful List Accent 5" w:uiPriority="72"/>
+    <w:lsdException w:name="Colorful Grid Accent 5" w:uiPriority="73"/>
+    <w:lsdException w:name="Light Shading Accent 6" w:uiPriority="60"/>
+    <w:lsdException w:name="Light List Accent 6" w:uiPriority="61"/>
+    <w:lsdException w:name="Light Grid Accent 6" w:uiPriority="62"/>
+    <w:lsdException w:name="Medium Shading 1 Accent 6" w:uiPriority="63"/>
+    <w:lsdException w:name="Medium Shading 2 Accent 6" w:uiPriority="64"/>
+    <w:lsdException w:name="Medium List 1 Accent 6" w:uiPriority="65"/>
+    <w:lsdException w:name="Medium List 2 Accent 6" w:uiPriority="66"/>
+    <w:lsdException w:name="Medium Grid 1 Accent 6" w:uiPriority="67"/>
+    <w:lsdException w:name="Medium Grid 2 Accent 6" w:uiPriority="68"/>
+    <w:lsdException w:name="Medium Grid 3 Accent 6" w:uiPriority="69"/>
+    <w:lsdException w:name="Dark List Accent 6" w:uiPriority="70"/>
+    <w:lsdException w:name="Colorful Shading Accent 6" w:uiPriority="71"/>
+    <w:lsdException w:name="Colorful List Accent 6" w:uiPriority="72"/>
+    <w:lsdException w:name="Colorful Grid Accent 6" w:uiPriority="73"/>
+    <w:lsdException w:name="Subtle Emphasis" w:uiPriority="19" w:qFormat="1"/>
+    <w:lsdException w:name="Intense Emphasis" w:uiPriority="21" w:qFormat="1"/>
+    <w:lsdException w:name="Subtle Reference" w:uiPriority="31" w:qFormat="1"/>
+    <w:lsdException w:name="Intense Reference" w:uiPriority="32" w:qFormat="1"/>
+    <w:lsdException w:name="Book Title" w:uiPriority="33" w:qFormat="1"/>
+    <w:lsdException w:name="Bibliography" w:semiHidden="1" w:uiPriority="37" w:unhideWhenUsed="1"/>
+    <w:lsdException w:name="TOC Heading" w:semiHidden="1" w:uiPriority="39" w:unhideWhenUsed="1" w:qFormat="1"/>
+    <w:lsdException w:name="Plain Table 1" w:uiPriority="41"/>
+    <w:lsdException w:name="Plain Table 2" w:uiPriority="42"/>
+    <w:lsdException w:name="Plain Table 3" w:uiPriority="43"/>
+    <w:lsdException w:name="Plain Table 4" w:uiPriority="44"/>
+    <w:lsdException w:name="Plain Table 5" w:uiPriority="45"/>
+    <w:lsdException w:name="Grid Table Light" w:uiPriority="40"/>
+    <w:lsdException w:name="Grid Table 1 Light" w:uiPriority="46"/>
+    <w:lsdException w:name="Grid Table 2" w:uiPriority="47"/>
+    <w:lsdException w:name="Grid Table 3" w:uiPriority="48"/>
+    <w:lsdException w:name="Grid Table 4" w:uiPriority="49"/>
+    <w:lsdException w:name="Grid Table 5 Dark" w:uiPriority="50"/>
+    <w:lsdException w:name="Grid Table 6 Colorful" w:uiPriority="51"/>
+    <w:lsdException w:name="Grid Table 7 Colorful" w:uiPriority="52"/>
+    <w:lsdException w:name="Grid Table 1 Light Accent 1" w:uiPriority="46"/>
+    <w:lsdException w:name="Grid Table 2 Accent 1" w:uiPriority="47"/>
+    <w:lsdException w:name="Grid Table 3 Accent 1" w:uiPriority="48"/>
+    <w:lsdException w:name="Grid Table 4 Accent 1" w:uiPriority="49"/>
+    <w:lsdException w:name="Grid Table 5 Dark Accent 1" w:uiPriority="50"/>
+    <w:lsdException w:name="Grid Table 6 Colorful Accent 1" w:uiPriority="51"/>
+    <w:lsdException w:name="Grid Table 7 Colorful Accent 1" w:uiPriority="52"/>
+    <w:lsdException w:name="Grid Table 1 Light Accent 2" w:uiPriority="46"/>
+    <w:lsdException w:name="Grid Table 2 Accent 2" w:uiPriority="47"/>
+    <w:lsdException w:name="Grid Table 3 Accent 2" w:uiPriority="48"/>
+    <w:lsdException w:name="Grid Table 4 Accent 2" w:uiPriority="49"/>
+    <w:lsdException w:name="Grid Table 5 Dark Accent 2" w:uiPriority="50"/>
+    <w:lsdException w:name="Grid Table 6 Colorful Accent 2" w:uiPriority="51"/>
+    <w:lsdException w:name="Grid Table 7 Colorful Accent 2" w:uiPriority="52"/>
+    <w:lsdException w:name="Grid Table 1 Light Accent 3" w:uiPriority="46"/>
+    <w:lsdException w:name="Grid Table 2 Accent 3" w:uiPriority="47"/>
+    <w:lsdException w:name="Grid Table 3 Accent 3" w:uiPriority="48"/>
+    <w:lsdException w:name="Grid Table 4 Accent 3" w:uiPriority="49"/>
+    <w:lsdException w:name="Grid Table 5 Dark Accent 3" w:uiPriority="50"/>
+    <w:lsdException w:name="Grid Table 6 Colorful Accent 3" w:uiPriority="51"/>
+    <w:lsdException w:name="Grid Table 7 Colorful Accent 3" w:uiPriority="52"/>
+    <w:lsdException w:name="Grid Table 1 Light Accent 4" w:uiPriority="46"/>
+    <w:lsdException w:name="Grid Table 2 Accent 4" w:uiPriority="47"/>
+    <w:lsdException w:name="Grid Table 3 Accent 4" w:uiPriority="48"/>
+    <w:lsdException w:name="Grid Table 4 Accent 4" w:uiPriority="49"/>
+    <w:lsdException w:name="Grid Table 5 Dark Accent 4" w:uiPriority="50"/>
+    <w:lsdException w:name="Grid Table 6 Colorful Accent 4" w:uiPriority="51"/>
+    <w:lsdException w:name="Grid Table 7 Colorful Accent 4" w:uiPriority="52"/>
+    <w:lsdException w:name="Grid Table 1 Light Accent 5" w:uiPriority="46"/>
+    <w:lsdException w:name="Grid Table 2 Accent 5" w:uiPriority="47"/>
+    <w:lsdException w:name="Grid Table 3 Accent 5" w:uiPriority="48"/>
+    <w:lsdException w:name="Grid Table 4 Accent 5" w:uiPriority="49"/>
+    <w:lsdException w:name="Grid Table 5 Dark Accent 5" w:uiPriority="50"/>
+    <w:lsdException w:name="Grid Table 6 Colorful Accent 5" w:uiPriority="51"/>
+    <w:lsdException w:name="Grid Table 7 Colorful Accent 5" w:uiPriority="52"/>
+    <w:lsdException w:name="Grid Table 1 Light Accent 6" w:uiPriority="46"/>
+    <w:lsdException w:name="Grid Table 2 Accent 6" w:uiPriority="47"/>
+    <w:lsdException w:name="Grid Table 3 Accent 6" w:uiPriority="48"/>
+    <w:lsdException w:name="Grid Table 4 Accent 6" w:uiPriority="49"/>
+    <w:lsdException w:name="Grid Table 5 Dark Accent 6" w:uiPriority="50"/>
+    <w:lsdException w:name="Grid Table 6 Colorful Accent 6" w:uiPriority="51"/>
+    <w:lsdException w:name="Grid Table 7 Colorful Accent 6" w:uiPriority="52"/>
+    <w:lsdException w:name="List Table 1 Light" w:uiPriority="46"/>
+    <w:lsdException w:name="List Table 2" w:uiPriority="47"/>
+    <w:lsdException w:name="List Table 3" w:uiPriority="48"/>
+    <w:lsdException w:name="List Table 4" w:uiPriority="49"/>
+    <w:lsdException w:name="List Table 5 Dark" w:uiPriority="50"/>
+    <w:lsdException w:name="List Table 6 Colorful" w:uiPriority="51"/>
+    <w:lsdException w:name="List Table 7 Colorful" w:uiPriority="52"/>
+    <w:lsdException w:name="List Table 1 Light Accent 1" w:uiPriority="46"/>
+    <w:lsdException w:name="List Table 2 Accent 1" w:uiPriority="47"/>
+    <w:lsdException w:name="List Table 3 Accent 1" w:uiPriority="48"/>
+    <w:lsdException w:name="List Table 4 Accent 1" w:uiPriority="49"/>
+    <w:lsdException w:name="List Table 5 Dark Accent 1" w:uiPriority="50"/>
+    <w:lsdException w:name="List Table 6 Colorful Accent 1" w:uiPriority="51"/>
+    <w:lsdException w:name="List Table 7 Colorful Accent 1" w:uiPriority="52"/>
+    <w:lsdException w:name="List Table 1 Light Accent 2" w:uiPriority="46"/>
+    <w:lsdException w:name="List Table 2 Accent 2" w:uiPriority="47"/>
+    <w:lsdException w:name="List Table 3 Accent 2" w:uiPriority="48"/>
+    <w:lsdException w:name="List Table 4 Accent 2" w:uiPriority="49"/>
+    <w:lsdException w:name="List Table 5 Dark Accent 2" w:uiPriority="50"/>
+    <w:lsdException w:name="List Table 6 Colorful Accent 2" w:uiPriority="51"/>
+    <w:lsdException w:name="List Table 7 Colorful Accent 2" w:uiPriority="52"/>
+    <w:lsdException w:name="List Table 1 Light Accent 3" w:uiPriority="46"/>
+    <w:lsdException w:name="List Table 2 Accent 3" w:uiPriority="47"/>
+    <w:lsdException w:name="List Table 3 Accent 3" w:uiPriority="48"/>
+    <w:lsdException w:name="List Table 4 Accent 3" w:uiPriority="49"/>
+    <w:lsdException w:name="List Table 5 Dark Accent 3" w:uiPriority="50"/>
+    <w:lsdException w:name="List Table 6 Colorful Accent 3" w:uiPriority="51"/>
+    <w:lsdException w:name="List Table 7 Colorful Accent 3" w:uiPriority="52"/>
+    <w:lsdException w:name="List Table 1 Light Accent 4" w:uiPriority="46"/>
+    <w:lsdException w:name="List Table 2 Accent 4" w:uiPriority="47"/>
+    <w:lsdException w:name="List Table 3 Accent 4" w:uiPriority="48"/>
+    <w:lsdException w:name="List Table 4 Accent 4" w:uiPriority="49"/>
+    <w:lsdException w:name="List Table 5 Dark Accent 4" w:uiPriority="50"/>
+    <w:lsdException w:name="List Table 6 Colorful Accent 4" w:uiPriority="51"/>
+    <w:lsdException w:name="List Table 7 Colorful Accent 4" w:uiPriority="52"/>
+    <w:lsdException w:name="List Table 1 Light Accent 5" w:uiPriority="46"/>
+    <w:lsdException w:name="List Table 2 Accent 5" w:uiPriority="47"/>
+    <w:lsdException w:name="List Table 3 Accent 5" w:uiPriority="48"/>
+    <w:lsdException w:name="List Table 4 Accent 5" w:uiPriority="49"/>
+    <w:lsdException w:name="List Table 5 Dark Accent 5" w:uiPriority="50"/>
+    <w:lsdException w:name="List Table 6 Colorful Accent 5" w:uiPriority="51"/>
+    <w:lsdException w:name="List Table 7 Colorful Accent 5" w:uiPriority="52"/>
+    <w:lsdException w:name="List Table 1 Light Accent 6" w:uiPriority="46"/>
+    <w:lsdException w:name="List Table 2 Accent 6" w:uiPriority="47"/>
+    <w:lsdException w:name="List Table 3 Accent 6" w:uiPriority="48"/>
+    <w:lsdException w:name="List Table 4 Accent 6" w:uiPriority="49"/>
+    <w:lsdException w:name="List Table 5 Dark Accent 6" w:uiPriority="50"/>
+    <w:lsdException w:name="List Table 6 Colorful Accent 6" w:uiPriority="51"/>
+    <w:lsdException w:name="List Table 7 Colorful Accent 6" w:uiPriority="52"/>
+    <w:lsdException w:name="Mention" w:semiHidden="1" w:uiPriority="99" w:unhideWhenUsed="1"/>
+    <w:lsdException w:name="Smart Hyperlink" w:semiHidden="1" w:uiPriority="99" w:unhideWhenUsed="1"/>
+    <w:lsdException w:name="Hashtag" w:semiHidden="1" w:uiPriority="99" w:unhideWhenUsed="1"/>
+    <w:lsdException w:name="Unresolved Mention" w:semiHidden="1" w:uiPriority="99" w:unhideWhenUsed="1"/>
+    <w:lsdException w:name="Smart Link" w:semiHidden="1" w:uiPriority="99" w:unhideWhenUsed="1"/>
   </w:latentStyles>
-  <w:style w:type="paragraph" w:default="1" w:styleId="1">
+  <w:style w:type="paragraph" w:default="1" w:styleId="Normal">
     <w:name w:val="Normal"/>
+    <w:uiPriority w:val="1"/>
     <w:qFormat/>
-    <w:uiPriority w:val="1"/>
     <w:pPr>
       <w:widowControl w:val="0"/>
       <w:autoSpaceDE w:val="0"/>
       <w:autoSpaceDN w:val="0"/>
-      <w:spacing w:before="0" w:after="0" w:line="240" w:lineRule="auto"/>
-      <w:ind w:left="0" w:right="0"/>
-      <w:jc w:val="left"/>
     </w:pPr>
     <w:rPr>
-      <w:rFonts w:ascii="Segoe UI" w:hAnsi="Segoe UI" w:eastAsia="Segoe UI" w:cs="Segoe UI"/>
+      <w:rFonts w:ascii="Segoe UI" w:eastAsia="Segoe UI" w:hAnsi="Segoe UI" w:cs="Segoe UI"/>
       <w:sz w:val="22"/>
       <w:szCs w:val="22"/>
       <w:lang w:val="en-US" w:eastAsia="en-US" w:bidi="en-US"/>
     </w:rPr>
   </w:style>
-  <w:style w:type="character" w:default="1" w:styleId="2">
+  <w:style w:type="character" w:default="1" w:styleId="DefaultParagraphFont">
     <w:name w:val="Default Paragraph Font"/>
+    <w:uiPriority w:val="1"/>
     <w:semiHidden/>
     <w:unhideWhenUsed/>
-    <w:uiPriority w:val="1"/>
   </w:style>
-  <w:style w:type="table" w:default="1" w:styleId="3">
+  <w:style w:type="table" w:default="1" w:styleId="TableNormal">
     <w:name w:val="Normal Table"/>
+    <w:uiPriority w:val="99"/>
     <w:semiHidden/>
-    <w:qFormat/>
-    <w:uiPriority w:val="0"/>
+    <w:unhideWhenUsed/>
     <w:tblPr>
+      <w:tblInd w:w="0" w:type="dxa"/>
       <w:tblCellMar>
         <w:top w:w="0" w:type="dxa"/>
         <w:left w:w="108" w:type="dxa"/>
@@ -2928,31 +2703,35 @@
       </w:tblCellMar>
     </w:tblPr>
   </w:style>
-  <w:style w:type="paragraph" w:styleId="4">
+  <w:style w:type="numbering" w:default="1" w:styleId="NoList">
+    <w:name w:val="No List"/>
+    <w:uiPriority w:val="99"/>
+    <w:semiHidden/>
+    <w:unhideWhenUsed/>
+  </w:style>
+  <w:style w:type="paragraph" w:styleId="BodyText">
     <w:name w:val="Body Text"/>
-    <w:basedOn w:val="1"/>
+    <w:basedOn w:val="Normal"/>
+    <w:uiPriority w:val="1"/>
     <w:qFormat/>
-    <w:uiPriority w:val="1"/>
     <w:pPr>
       <w:spacing w:before="40"/>
       <w:ind w:left="4815" w:right="4817"/>
       <w:jc w:val="center"/>
     </w:pPr>
     <w:rPr>
-      <w:rFonts w:ascii="Segoe UI" w:hAnsi="Segoe UI" w:eastAsia="Segoe UI" w:cs="Segoe UI"/>
       <w:b/>
       <w:bCs/>
       <w:sz w:val="20"/>
       <w:szCs w:val="20"/>
-      <w:lang w:val="en-US" w:eastAsia="en-US" w:bidi="en-US"/>
     </w:rPr>
   </w:style>
-  <w:style w:type="table" w:customStyle="1" w:styleId="5">
+  <w:style w:type="table" w:customStyle="1" w:styleId="TableNormal1">
     <w:name w:val="Table Normal1"/>
+    <w:uiPriority w:val="2"/>
     <w:semiHidden/>
     <w:unhideWhenUsed/>
     <w:qFormat/>
-    <w:uiPriority w:val="2"/>
     <w:tblPr>
       <w:tblCellMar>
         <w:top w:w="0" w:type="dxa"/>
@@ -2962,27 +2741,20 @@
       </w:tblCellMar>
     </w:tblPr>
   </w:style>
-  <w:style w:type="paragraph" w:styleId="6">
+  <w:style w:type="paragraph" w:styleId="ListParagraph">
     <w:name w:val="List Paragraph"/>
-    <w:basedOn w:val="1"/>
+    <w:basedOn w:val="Normal"/>
+    <w:uiPriority w:val="1"/>
     <w:qFormat/>
+  </w:style>
+  <w:style w:type="paragraph" w:customStyle="1" w:styleId="TableParagraph">
+    <w:name w:val="Table Paragraph"/>
+    <w:basedOn w:val="Normal"/>
     <w:uiPriority w:val="1"/>
-    <w:rPr>
-      <w:lang w:val="en-US" w:eastAsia="en-US" w:bidi="en-US"/>
-    </w:rPr>
-  </w:style>
-  <w:style w:type="paragraph" w:customStyle="1" w:styleId="7">
-    <w:name w:val="Table Paragraph"/>
-    <w:basedOn w:val="1"/>
     <w:qFormat/>
-    <w:uiPriority w:val="1"/>
     <w:pPr>
       <w:spacing w:before="45"/>
     </w:pPr>
-    <w:rPr>
-      <w:rFonts w:ascii="Segoe UI" w:hAnsi="Segoe UI" w:eastAsia="Segoe UI" w:cs="Segoe UI"/>
-      <w:lang w:val="en-US" w:eastAsia="en-US" w:bidi="en-US"/>
-    </w:rPr>
   </w:style>
 </w:styles>
 </file>
@@ -3266,5 +3038,6 @@
     </a:fmtScheme>
   </a:themeElements>
   <a:objectDefaults/>
+  <a:extraClrSchemeLst/>
 </a:theme>
 </file>
</xml_diff>

<commit_message>
Edit Sale changes add
</commit_message>
<xml_diff>
--- a/new_sampleinvoice.docx
+++ b/new_sampleinvoice.docx
@@ -695,7 +695,7 @@
                 <w:sz w:val="15"/>
                 <w:lang w:val="en-IN"/>
               </w:rPr>
-              <w:t xml:space="preserve">1</w:t>
+              <w:t xml:space="preserve">4</w:t>
             </w:r>
           </w:p>
         </w:tc>
@@ -829,7 +829,7 @@
                 <w:sz w:val="15"/>
                 <w:lang w:val="en-IN"/>
               </w:rPr>
-              <w:t xml:space="preserve">12000.0</w:t>
+              <w:t xml:space="preserve">48000.0</w:t>
             </w:r>
           </w:p>
         </w:tc>
@@ -924,7 +924,7 @@
                 <w:sz w:val="15"/>
                 <w:lang w:val="en-IN"/>
               </w:rPr>
-              <w:t xml:space="preserve">01</w:t>
+              <w:t xml:space="preserve">04</w:t>
             </w:r>
           </w:p>
         </w:tc>
@@ -1089,7 +1089,7 @@
                 <w:sz w:val="15"/>
                 <w:lang w:val="en-IN"/>
               </w:rPr>
-              <w:t xml:space="preserve">12000.0</w:t>
+              <w:t xml:space="preserve">48000.0</w:t>
             </w:r>
           </w:p>
         </w:tc>
@@ -1139,7 +1139,7 @@
                 <w:sz w:val="15"/>
                 <w:lang w:val="en-IN"/>
               </w:rPr>
-              <w:t xml:space="preserve">Twelve Thousand only</w:t>
+              <w:t xml:space="preserve">Forty-eight Thousand only</w:t>
             </w:r>
           </w:p>
         </w:tc>
@@ -1232,7 +1232,7 @@
                 <w:sz w:val="15"/>
                 <w:lang w:val="en-IN"/>
               </w:rPr>
-              <w:t xml:space="preserve"> 12000.0</w:t>
+              <w:t xml:space="preserve"> 48000.0</w:t>
             </w:r>
           </w:p>
         </w:tc>
@@ -1316,7 +1316,7 @@
                 <w:sz w:val="15"/>
                 <w:lang w:val="en-IN"/>
               </w:rPr>
-              <w:t xml:space="preserve">2000</w:t>
+              <w:t xml:space="preserve">10000</w:t>
             </w:r>
           </w:p>
           <w:p>

</xml_diff>